<commit_message>
Finished documentation for checkpoint #1/2
</commit_message>
<xml_diff>
--- a/Independent_Study_Project_-_Checkpoint_1.docx
+++ b/Independent_Study_Project_-_Checkpoint_1.docx
@@ -219,7 +219,15 @@
         </w:numPr>
       </w:pPr>
       <w:r>
-        <w:t>Give yourself a 1 to 5 star rating</w:t>
+        <w:t xml:space="preserve">Give yourself a 1 to </w:t>
+      </w:r>
+      <w:proofErr w:type="gramStart"/>
+      <w:r>
+        <w:t>5 star</w:t>
+      </w:r>
+      <w:proofErr w:type="gramEnd"/>
+      <w:r>
+        <w:t xml:space="preserve"> rating</w:t>
       </w:r>
       <w:r>
         <w:br/>
@@ -410,12 +418,40 @@
             </w:tcMar>
           </w:tcPr>
           <w:p>
-            <w:hyperlink r:id="rId7" w:history="1">
+            <w:hyperlink r:id="rId7" w:anchor="L20-L74" w:history="1">
               <w:r>
                 <w:rPr>
                   <w:rStyle w:val="Hyperlink"/>
                 </w:rPr>
                 <w:t>https://github.com/rsgc-blum-ma/Blum-ISP/blob/456332013a5e5b7bfffd8712b1130fe187d5e668/CS:GO%20Map%20layout/GameScene.swift#L20-L74</w:t>
+              </w:r>
+            </w:hyperlink>
+            <w:r>
+              <w:t xml:space="preserve"> </w:t>
+            </w:r>
+          </w:p>
+          <w:p/>
+          <w:p>
+            <w:hyperlink r:id="rId8" w:history="1">
+              <w:r>
+                <w:rPr>
+                  <w:rStyle w:val="Hyperlink"/>
+                </w:rPr>
+                <w:t>https://github.com/rsgc-blum-ma/Blum-ISP/blob/master/CS:GO%20Map%20layout/GameScene.swift#L94-L117</w:t>
+              </w:r>
+            </w:hyperlink>
+            <w:r>
+              <w:t xml:space="preserve"> </w:t>
+            </w:r>
+          </w:p>
+          <w:p/>
+          <w:p>
+            <w:hyperlink r:id="rId9" w:history="1">
+              <w:r>
+                <w:rPr>
+                  <w:rStyle w:val="Hyperlink"/>
+                </w:rPr>
+                <w:t>https://github.com/rsgc-blum-ma/Blum-ISP/blob/master/CS:GO%20Map%20layout/GameScene2.swift#L28-L112</w:t>
               </w:r>
             </w:hyperlink>
             <w:r>
@@ -527,23 +563,23 @@
       </w:r>
       <w:r>
         <w:rPr>
-          <w:sz w:val="24"/>
-          <w:szCs w:val="24"/>
+          <w:sz w:val="28"/>
+          <w:szCs w:val="28"/>
         </w:rPr>
         <w:t xml:space="preserve"> </w:t>
       </w:r>
       <w:r>
         <w:rPr>
           <w:rFonts w:ascii="Arial Unicode MS" w:hAnsi="Arial Unicode MS"/>
-          <w:sz w:val="20"/>
-          <w:szCs w:val="20"/>
-        </w:rPr>
-        <w:t>✩</w:t>
-      </w:r>
-      <w:r>
-        <w:rPr>
-          <w:sz w:val="20"/>
-          <w:szCs w:val="20"/>
+          <w:sz w:val="28"/>
+          <w:szCs w:val="28"/>
+        </w:rPr>
+        <w:t>✩</w:t>
+      </w:r>
+      <w:r>
+        <w:rPr>
+          <w:sz w:val="28"/>
+          <w:szCs w:val="28"/>
         </w:rPr>
         <w:t xml:space="preserve"> </w:t>
       </w:r>
@@ -691,7 +727,33 @@
             </w:tcMar>
           </w:tcPr>
           <w:p>
-            <w:hyperlink r:id="rId8" w:history="1">
+            <w:hyperlink r:id="rId10" w:anchor="L16" w:history="1">
+              <w:r>
+                <w:rPr>
+                  <w:rStyle w:val="Hyperlink"/>
+                </w:rPr>
+                <w:t>https://github.com/rsgc-blum-ma/Blum-ISP/blob/456332013a5e5b7bfffd8712b</w:t>
+              </w:r>
+              <w:r>
+                <w:rPr>
+                  <w:rStyle w:val="Hyperlink"/>
+                </w:rPr>
+                <w:t>1</w:t>
+              </w:r>
+              <w:r>
+                <w:rPr>
+                  <w:rStyle w:val="Hyperlink"/>
+                </w:rPr>
+                <w:t>130fe187d5e668/CS:GO%20Map%20layout/GameScene.swift#L16</w:t>
+              </w:r>
+            </w:hyperlink>
+            <w:r>
+              <w:t xml:space="preserve"> </w:t>
+            </w:r>
+          </w:p>
+          <w:p/>
+          <w:p>
+            <w:hyperlink r:id="rId11" w:anchor="L16" w:history="1">
               <w:r>
                 <w:rPr>
                   <w:rStyle w:val="Hyperlink"/>
@@ -705,26 +767,78 @@
           </w:p>
           <w:p/>
           <w:p>
-            <w:hyperlink r:id="rId9" w:history="1">
-              <w:r>
-                <w:rPr>
-                  <w:rStyle w:val="Hyperlink"/>
-                </w:rPr>
-                <w:t>https://github.com/rsgc-blum-ma/Blum-ISP/blob/456332013a5e5b7bfffd8712b1130fe187d5e668/CS:GO%20Map%20layout/GameScene.swift#L16</w:t>
-              </w:r>
-            </w:hyperlink>
-            <w:r>
-              <w:t xml:space="preserve"> </w:t>
-            </w:r>
-          </w:p>
-          <w:p/>
-          <w:p>
-            <w:hyperlink r:id="rId10" w:history="1">
+            <w:hyperlink r:id="rId12" w:anchor="L103" w:history="1">
               <w:r>
                 <w:rPr>
                   <w:rStyle w:val="Hyperlink"/>
                 </w:rPr>
                 <w:t>https://github.com/rsgc-blum-ma/Blum-ISP/blob/456332013a5e5b7bfffd8712b1130fe187d5e668/CS:GO%20Map%20layout/GameScene.swift#L103</w:t>
+              </w:r>
+            </w:hyperlink>
+            <w:r>
+              <w:t xml:space="preserve"> </w:t>
+            </w:r>
+          </w:p>
+          <w:p/>
+          <w:p>
+            <w:hyperlink r:id="rId13" w:history="1">
+              <w:r>
+                <w:rPr>
+                  <w:rStyle w:val="Hyperlink"/>
+                </w:rPr>
+                <w:t>https://github.com/rsgc-blum-ma/Blum-ISP/blob/master/CS:GO%20Map%20layout/GameScene2.swift#L50</w:t>
+              </w:r>
+            </w:hyperlink>
+            <w:r>
+              <w:t xml:space="preserve"> </w:t>
+            </w:r>
+          </w:p>
+          <w:p/>
+          <w:p>
+            <w:hyperlink r:id="rId14" w:history="1">
+              <w:r>
+                <w:rPr>
+                  <w:rStyle w:val="Hyperlink"/>
+                </w:rPr>
+                <w:t>https://github.com/rsgc-blum-ma/Blum-ISP/blob/master/CS:GO%20Map%20layout/GameScene2.swift#L70-L74</w:t>
+              </w:r>
+            </w:hyperlink>
+            <w:r>
+              <w:t xml:space="preserve"> </w:t>
+            </w:r>
+          </w:p>
+          <w:p>
+            <w:hyperlink r:id="rId15" w:history="1">
+              <w:r>
+                <w:rPr>
+                  <w:rStyle w:val="Hyperlink"/>
+                </w:rPr>
+                <w:t>https://github.com/rsgc-blum-ma/Blum-ISP/blob/master/CS:GO%20Map%20layout/GameScene2.swift#L93-L95</w:t>
+              </w:r>
+            </w:hyperlink>
+          </w:p>
+          <w:p/>
+          <w:p>
+            <w:hyperlink r:id="rId16" w:history="1">
+              <w:r>
+                <w:rPr>
+                  <w:rStyle w:val="Hyperlink"/>
+                </w:rPr>
+                <w:t>https://github.com/rsgc-blum-ma/Blum-ISP/blob/master/CS:GO%20Map%20layout/GameScene2.swift#L41</w:t>
+              </w:r>
+            </w:hyperlink>
+            <w:r>
+              <w:t xml:space="preserve"> </w:t>
+            </w:r>
+          </w:p>
+          <w:p/>
+          <w:p>
+            <w:hyperlink r:id="rId17" w:history="1">
+              <w:r>
+                <w:rPr>
+                  <w:rStyle w:val="Hyperlink"/>
+                </w:rPr>
+                <w:t>https://github.com/rsgc-blum-ma/Blum-ISP/blob/master/CS:GO%20Map%20layout/GameScene.swift#L94-L104</w:t>
               </w:r>
             </w:hyperlink>
             <w:r>
@@ -851,16 +965,16 @@
       </w:r>
       <w:r>
         <w:rPr>
-          <w:sz w:val="20"/>
-          <w:szCs w:val="20"/>
+          <w:sz w:val="28"/>
+          <w:szCs w:val="28"/>
         </w:rPr>
         <w:t xml:space="preserve"> </w:t>
       </w:r>
       <w:r>
         <w:rPr>
           <w:rFonts w:ascii="Arial Unicode MS" w:hAnsi="Arial Unicode MS"/>
-          <w:sz w:val="20"/>
-          <w:szCs w:val="20"/>
+          <w:sz w:val="28"/>
+          <w:szCs w:val="28"/>
         </w:rPr>
         <w:t>✩</w:t>
       </w:r>
@@ -1274,9 +1388,35 @@
           </w:tcPr>
           <w:p>
             <w:r>
-              <w:t>/</w:t>
+              <w:t xml:space="preserve"> </w:t>
+            </w:r>
+            <w:hyperlink r:id="rId18" w:history="1">
+              <w:r>
+                <w:rPr>
+                  <w:rStyle w:val="Hyperlink"/>
+                </w:rPr>
+                <w:t>https://github.com/rsgc-blum-ma/Blum-ISP/blob/master/CS:GO%20Map%20layout/GameScene.swift#L90-L94</w:t>
+              </w:r>
+            </w:hyperlink>
+            <w:r>
+              <w:t xml:space="preserve"> </w:t>
             </w:r>
           </w:p>
+          <w:p/>
+          <w:p>
+            <w:hyperlink r:id="rId19" w:history="1">
+              <w:r>
+                <w:rPr>
+                  <w:rStyle w:val="Hyperlink"/>
+                </w:rPr>
+                <w:t>https://github.com/rsgc-blum-ma/Blum-ISP/blob/master/CS:GO%20Map%20layout/GameScene2.swift#L68-L74</w:t>
+              </w:r>
+            </w:hyperlink>
+            <w:r>
+              <w:t xml:space="preserve"> </w:t>
+            </w:r>
+          </w:p>
+          <w:p/>
         </w:tc>
       </w:tr>
       <w:tr>
@@ -1303,11 +1443,7 @@
               <w:right w:w="80" w:type="dxa"/>
             </w:tcMar>
           </w:tcPr>
-          <w:p>
-            <w:r>
-              <w:t>/</w:t>
-            </w:r>
-          </w:p>
+          <w:p/>
         </w:tc>
       </w:tr>
     </w:tbl>
@@ -1358,38 +1494,38 @@
       <w:r>
         <w:rPr>
           <w:rFonts w:ascii="Arial Unicode MS" w:hAnsi="Arial Unicode MS"/>
-          <w:sz w:val="20"/>
-          <w:szCs w:val="20"/>
-        </w:rPr>
-        <w:t>✩</w:t>
-      </w:r>
-      <w:r>
-        <w:rPr>
-          <w:sz w:val="20"/>
-          <w:szCs w:val="20"/>
+          <w:sz w:val="28"/>
+          <w:szCs w:val="28"/>
+        </w:rPr>
+        <w:t>✩</w:t>
+      </w:r>
+      <w:r>
+        <w:rPr>
+          <w:sz w:val="28"/>
+          <w:szCs w:val="28"/>
         </w:rPr>
         <w:t xml:space="preserve"> </w:t>
       </w:r>
       <w:r>
         <w:rPr>
           <w:rFonts w:ascii="Arial Unicode MS" w:hAnsi="Arial Unicode MS"/>
-          <w:sz w:val="20"/>
-          <w:szCs w:val="20"/>
-        </w:rPr>
-        <w:t>✩</w:t>
-      </w:r>
-      <w:r>
-        <w:rPr>
-          <w:sz w:val="20"/>
-          <w:szCs w:val="20"/>
+          <w:sz w:val="28"/>
+          <w:szCs w:val="28"/>
+        </w:rPr>
+        <w:t>✩</w:t>
+      </w:r>
+      <w:r>
+        <w:rPr>
+          <w:sz w:val="28"/>
+          <w:szCs w:val="28"/>
         </w:rPr>
         <w:t xml:space="preserve"> </w:t>
       </w:r>
       <w:r>
         <w:rPr>
           <w:rFonts w:ascii="Arial Unicode MS" w:hAnsi="Arial Unicode MS"/>
-          <w:sz w:val="20"/>
-          <w:szCs w:val="20"/>
+          <w:sz w:val="28"/>
+          <w:szCs w:val="28"/>
         </w:rPr>
         <w:t>✩</w:t>
       </w:r>
@@ -1569,7 +1705,7 @@
           </w:tcPr>
           <w:p>
             <w:r>
-              <w:t>/</w:t>
+              <w:t>n/a</w:t>
             </w:r>
           </w:p>
         </w:tc>
@@ -1600,6 +1736,7 @@
           </w:tcPr>
           <w:p>
             <w:r>
+              <w:lastRenderedPageBreak/>
               <w:t>/</w:t>
             </w:r>
           </w:p>
@@ -1641,7 +1778,6 @@
           <w:sz w:val="20"/>
           <w:szCs w:val="20"/>
         </w:rPr>
-        <w:lastRenderedPageBreak/>
         <w:t>Overall rating on this standard</w:t>
       </w:r>
       <w:r>
@@ -1885,7 +2021,7 @@
             </w:tcMar>
           </w:tcPr>
           <w:p>
-            <w:hyperlink r:id="rId11" w:history="1">
+            <w:hyperlink r:id="rId20" w:anchor="L100-L119" w:history="1">
               <w:r>
                 <w:rPr>
                   <w:rStyle w:val="Hyperlink"/>
@@ -1897,6 +2033,21 @@
               <w:t xml:space="preserve"> </w:t>
             </w:r>
           </w:p>
+          <w:p/>
+          <w:p>
+            <w:hyperlink r:id="rId21" w:history="1">
+              <w:r>
+                <w:rPr>
+                  <w:rStyle w:val="Hyperlink"/>
+                </w:rPr>
+                <w:t>https://github.com/rsgc-blum-ma/Blum-ISP/blob/master/CS:GO%20Map%20layout/GameScene2.swift#L68-L117</w:t>
+              </w:r>
+            </w:hyperlink>
+            <w:r>
+              <w:t xml:space="preserve"> </w:t>
+            </w:r>
+          </w:p>
+          <w:p/>
         </w:tc>
       </w:tr>
       <w:tr>
@@ -1996,16 +2147,16 @@
       </w:r>
       <w:r>
         <w:rPr>
-          <w:sz w:val="20"/>
-          <w:szCs w:val="20"/>
+          <w:sz w:val="28"/>
+          <w:szCs w:val="28"/>
         </w:rPr>
         <w:t xml:space="preserve"> </w:t>
       </w:r>
       <w:r>
         <w:rPr>
           <w:rFonts w:ascii="Arial Unicode MS" w:hAnsi="Arial Unicode MS"/>
-          <w:sz w:val="20"/>
-          <w:szCs w:val="20"/>
+          <w:sz w:val="28"/>
+          <w:szCs w:val="28"/>
         </w:rPr>
         <w:t>✩</w:t>
       </w:r>
@@ -2138,6 +2289,7 @@
               <w:pStyle w:val="TableStyle1"/>
             </w:pPr>
             <w:r>
+              <w:lastRenderedPageBreak/>
               <w:t>Evidence:</w:t>
             </w:r>
             <w:r>
@@ -2175,7 +2327,7 @@
             </w:tcMar>
           </w:tcPr>
           <w:p>
-            <w:hyperlink r:id="rId12" w:history="1">
+            <w:hyperlink r:id="rId22" w:anchor="L103-L107" w:history="1">
               <w:r>
                 <w:rPr>
                   <w:rStyle w:val="Hyperlink"/>
@@ -2189,12 +2341,27 @@
           </w:p>
           <w:p/>
           <w:p>
-            <w:hyperlink r:id="rId13" w:history="1">
+            <w:hyperlink r:id="rId23" w:anchor="L13-L16" w:history="1">
               <w:r>
                 <w:rPr>
                   <w:rStyle w:val="Hyperlink"/>
                 </w:rPr>
                 <w:t>https://github.com/rsgc-blum-ma/Blum-ISP/blob/456332013a5e5b7bfffd8712b1130fe187d5e668/CS:GO%20Map%20layout/GameScene.swift#L13-L16</w:t>
+              </w:r>
+            </w:hyperlink>
+            <w:r>
+              <w:t xml:space="preserve"> </w:t>
+            </w:r>
+          </w:p>
+          <w:p/>
+          <w:p/>
+          <w:p>
+            <w:hyperlink r:id="rId24" w:history="1">
+              <w:r>
+                <w:rPr>
+                  <w:rStyle w:val="Hyperlink"/>
+                </w:rPr>
+                <w:t>https://github.com/rsgc-blum-ma/Blum-ISP/blob/master/CS:GO%20Map%20layout/GameScene2.swift#L95-L110</w:t>
               </w:r>
             </w:hyperlink>
             <w:r>
@@ -2275,7 +2442,6 @@
         </w:rPr>
         <w:t xml:space="preserve">: </w:t>
       </w:r>
-      <w:bookmarkStart w:id="0" w:name="_GoBack"/>
       <w:r>
         <w:rPr>
           <w:rFonts w:ascii="Arial Unicode MS" w:hAnsi="Arial Unicode MS"/>
@@ -2316,17 +2482,16 @@
       </w:r>
       <w:r>
         <w:rPr>
-          <w:sz w:val="20"/>
-          <w:szCs w:val="20"/>
+          <w:sz w:val="28"/>
+          <w:szCs w:val="28"/>
         </w:rPr>
         <w:t xml:space="preserve"> </w:t>
       </w:r>
-      <w:bookmarkEnd w:id="0"/>
-      <w:r>
-        <w:rPr>
-          <w:rFonts w:ascii="Arial Unicode MS" w:hAnsi="Arial Unicode MS"/>
-          <w:sz w:val="20"/>
-          <w:szCs w:val="20"/>
+      <w:r>
+        <w:rPr>
+          <w:rFonts w:ascii="Arial Unicode MS" w:hAnsi="Arial Unicode MS"/>
+          <w:sz w:val="28"/>
+          <w:szCs w:val="28"/>
         </w:rPr>
         <w:t>✩</w:t>
       </w:r>
@@ -2387,6 +2552,938 @@
           <w:szCs w:val="20"/>
         </w:rPr>
         <w:t xml:space="preserve"> write algorithms with nested structures (e.g., to count elements in an array, calculate a total, find highest or lowest value, or perform a linear search).</w:t>
+      </w:r>
+    </w:p>
+    <w:p>
+      <w:pPr>
+        <w:pStyle w:val="Body"/>
+        <w:rPr>
+          <w:sz w:val="20"/>
+          <w:szCs w:val="20"/>
+        </w:rPr>
+      </w:pPr>
+    </w:p>
+    <w:tbl>
+      <w:tblPr>
+        <w:tblW w:w="12955" w:type="dxa"/>
+        <w:tblInd w:w="108" w:type="dxa"/>
+        <w:tblBorders>
+          <w:top w:val="single" w:sz="2" w:space="0" w:color="000000"/>
+          <w:left w:val="single" w:sz="2" w:space="0" w:color="000000"/>
+          <w:bottom w:val="single" w:sz="2" w:space="0" w:color="000000"/>
+          <w:right w:val="single" w:sz="2" w:space="0" w:color="000000"/>
+          <w:insideH w:val="single" w:sz="2" w:space="0" w:color="000000"/>
+          <w:insideV w:val="single" w:sz="2" w:space="0" w:color="000000"/>
+        </w:tblBorders>
+        <w:shd w:val="clear" w:color="auto" w:fill="BDC0BF"/>
+        <w:tblLayout w:type="fixed"/>
+        <w:tblLook w:val="04A0" w:firstRow="1" w:lastRow="0" w:firstColumn="1" w:lastColumn="0" w:noHBand="0" w:noVBand="1"/>
+      </w:tblPr>
+      <w:tblGrid>
+        <w:gridCol w:w="12955"/>
+      </w:tblGrid>
+      <w:tr>
+        <w:trPr>
+          <w:trHeight w:val="279"/>
+          <w:tblHeader/>
+        </w:trPr>
+        <w:tc>
+          <w:tcPr>
+            <w:tcW w:w="12955" w:type="dxa"/>
+            <w:tcBorders>
+              <w:top w:val="single" w:sz="2" w:space="0" w:color="000000"/>
+              <w:left w:val="single" w:sz="2" w:space="0" w:color="000000"/>
+              <w:bottom w:val="single" w:sz="4" w:space="0" w:color="000000"/>
+              <w:right w:val="single" w:sz="2" w:space="0" w:color="000000"/>
+            </w:tcBorders>
+            <w:shd w:val="clear" w:color="auto" w:fill="BDC0BF"/>
+            <w:tcMar>
+              <w:top w:w="80" w:type="dxa"/>
+              <w:left w:w="80" w:type="dxa"/>
+              <w:bottom w:w="80" w:type="dxa"/>
+              <w:right w:w="80" w:type="dxa"/>
+            </w:tcMar>
+          </w:tcPr>
+          <w:p>
+            <w:pPr>
+              <w:pStyle w:val="TableStyle1"/>
+            </w:pPr>
+            <w:r>
+              <w:t>Evidence:</w:t>
+            </w:r>
+            <w:r>
+              <w:rPr>
+                <w:b w:val="0"/>
+                <w:bCs w:val="0"/>
+              </w:rPr>
+              <w:t xml:space="preserve"> provide link(s) where possible, optionally provide brief explanatory text, add rows as needed</w:t>
+            </w:r>
+          </w:p>
+        </w:tc>
+      </w:tr>
+      <w:tr>
+        <w:tblPrEx>
+          <w:shd w:val="clear" w:color="auto" w:fill="auto"/>
+        </w:tblPrEx>
+        <w:trPr>
+          <w:trHeight w:val="279"/>
+        </w:trPr>
+        <w:tc>
+          <w:tcPr>
+            <w:tcW w:w="12955" w:type="dxa"/>
+            <w:tcBorders>
+              <w:top w:val="single" w:sz="4" w:space="0" w:color="000000"/>
+              <w:left w:val="single" w:sz="2" w:space="0" w:color="000000"/>
+              <w:bottom w:val="single" w:sz="2" w:space="0" w:color="000000"/>
+              <w:right w:val="single" w:sz="2" w:space="0" w:color="000000"/>
+            </w:tcBorders>
+            <w:shd w:val="clear" w:color="auto" w:fill="auto"/>
+            <w:tcMar>
+              <w:top w:w="80" w:type="dxa"/>
+              <w:left w:w="80" w:type="dxa"/>
+              <w:bottom w:w="80" w:type="dxa"/>
+              <w:right w:w="80" w:type="dxa"/>
+            </w:tcMar>
+          </w:tcPr>
+          <w:p>
+            <w:r>
+              <w:t>n/a</w:t>
+            </w:r>
+          </w:p>
+        </w:tc>
+      </w:tr>
+      <w:tr>
+        <w:tblPrEx>
+          <w:shd w:val="clear" w:color="auto" w:fill="auto"/>
+        </w:tblPrEx>
+        <w:trPr>
+          <w:trHeight w:val="279"/>
+        </w:trPr>
+        <w:tc>
+          <w:tcPr>
+            <w:tcW w:w="12955" w:type="dxa"/>
+            <w:tcBorders>
+              <w:top w:val="single" w:sz="2" w:space="0" w:color="000000"/>
+              <w:left w:val="single" w:sz="2" w:space="0" w:color="000000"/>
+              <w:bottom w:val="single" w:sz="2" w:space="0" w:color="000000"/>
+              <w:right w:val="single" w:sz="2" w:space="0" w:color="000000"/>
+            </w:tcBorders>
+            <w:shd w:val="clear" w:color="auto" w:fill="EEEEEE"/>
+            <w:tcMar>
+              <w:top w:w="80" w:type="dxa"/>
+              <w:left w:w="80" w:type="dxa"/>
+              <w:bottom w:w="80" w:type="dxa"/>
+              <w:right w:w="80" w:type="dxa"/>
+            </w:tcMar>
+          </w:tcPr>
+          <w:p/>
+        </w:tc>
+      </w:tr>
+    </w:tbl>
+    <w:p>
+      <w:pPr>
+        <w:pStyle w:val="Body"/>
+        <w:rPr>
+          <w:sz w:val="20"/>
+          <w:szCs w:val="20"/>
+        </w:rPr>
+      </w:pPr>
+    </w:p>
+    <w:p>
+      <w:pPr>
+        <w:pStyle w:val="Body"/>
+        <w:rPr>
+          <w:sz w:val="20"/>
+          <w:szCs w:val="20"/>
+        </w:rPr>
+      </w:pPr>
+    </w:p>
+    <w:p>
+      <w:pPr>
+        <w:pStyle w:val="Body"/>
+        <w:rPr>
+          <w:b/>
+          <w:bCs/>
+          <w:sz w:val="20"/>
+          <w:szCs w:val="20"/>
+        </w:rPr>
+      </w:pPr>
+      <w:r>
+        <w:rPr>
+          <w:b/>
+          <w:bCs/>
+          <w:sz w:val="20"/>
+          <w:szCs w:val="20"/>
+        </w:rPr>
+        <w:t>Overall rating on this standard</w:t>
+      </w:r>
+      <w:r>
+        <w:rPr>
+          <w:sz w:val="20"/>
+          <w:szCs w:val="20"/>
+        </w:rPr>
+        <w:t xml:space="preserve">: </w:t>
+      </w:r>
+      <w:r>
+        <w:rPr>
+          <w:rFonts w:ascii="Arial Unicode MS" w:hAnsi="Arial Unicode MS"/>
+          <w:sz w:val="20"/>
+          <w:szCs w:val="20"/>
+        </w:rPr>
+        <w:t>✩</w:t>
+      </w:r>
+      <w:r>
+        <w:rPr>
+          <w:sz w:val="20"/>
+          <w:szCs w:val="20"/>
+        </w:rPr>
+        <w:t xml:space="preserve"> </w:t>
+      </w:r>
+      <w:r>
+        <w:rPr>
+          <w:rFonts w:ascii="Arial Unicode MS" w:hAnsi="Arial Unicode MS"/>
+          <w:sz w:val="20"/>
+          <w:szCs w:val="20"/>
+        </w:rPr>
+        <w:t>✩</w:t>
+      </w:r>
+      <w:r>
+        <w:rPr>
+          <w:sz w:val="20"/>
+          <w:szCs w:val="20"/>
+        </w:rPr>
+        <w:t xml:space="preserve"> </w:t>
+      </w:r>
+      <w:r>
+        <w:rPr>
+          <w:rFonts w:ascii="Arial Unicode MS" w:hAnsi="Arial Unicode MS"/>
+          <w:sz w:val="20"/>
+          <w:szCs w:val="20"/>
+        </w:rPr>
+        <w:t>✩</w:t>
+      </w:r>
+      <w:r>
+        <w:rPr>
+          <w:sz w:val="20"/>
+          <w:szCs w:val="20"/>
+        </w:rPr>
+        <w:t xml:space="preserve"> </w:t>
+      </w:r>
+      <w:r>
+        <w:rPr>
+          <w:rFonts w:ascii="Arial Unicode MS" w:hAnsi="Arial Unicode MS"/>
+          <w:sz w:val="20"/>
+          <w:szCs w:val="20"/>
+        </w:rPr>
+        <w:t>✩</w:t>
+      </w:r>
+      <w:r>
+        <w:rPr>
+          <w:sz w:val="20"/>
+          <w:szCs w:val="20"/>
+        </w:rPr>
+        <w:t xml:space="preserve"> </w:t>
+      </w:r>
+      <w:r>
+        <w:rPr>
+          <w:rFonts w:ascii="Arial Unicode MS" w:hAnsi="Arial Unicode MS"/>
+          <w:sz w:val="20"/>
+          <w:szCs w:val="20"/>
+        </w:rPr>
+        <w:t>✩</w:t>
+      </w:r>
+    </w:p>
+    <w:p>
+      <w:pPr>
+        <w:pStyle w:val="Heading3"/>
+        <w:rPr>
+          <w:sz w:val="22"/>
+          <w:szCs w:val="22"/>
+        </w:rPr>
+      </w:pPr>
+      <w:r>
+        <w:t>A3. Subprograms</w:t>
+      </w:r>
+      <w:r>
+        <w:rPr>
+          <w:rFonts w:ascii="Arial Unicode MS" w:hAnsi="Arial Unicode MS"/>
+        </w:rPr>
+        <w:br/>
+      </w:r>
+      <w:r>
+        <w:t>D</w:t>
+      </w:r>
+      <w:r>
+        <w:rPr>
+          <w:sz w:val="22"/>
+          <w:szCs w:val="22"/>
+        </w:rPr>
+        <w:t>emonstrate the ability to use subprograms within computer programs;</w:t>
+      </w:r>
+    </w:p>
+    <w:p>
+      <w:pPr>
+        <w:pStyle w:val="Body"/>
+      </w:pPr>
+    </w:p>
+    <w:p>
+      <w:pPr>
+        <w:pStyle w:val="Body"/>
+        <w:rPr>
+          <w:sz w:val="20"/>
+          <w:szCs w:val="20"/>
+        </w:rPr>
+      </w:pPr>
+      <w:r>
+        <w:rPr>
+          <w:b/>
+          <w:bCs/>
+          <w:sz w:val="20"/>
+          <w:szCs w:val="20"/>
+        </w:rPr>
+        <w:t>A3.1</w:t>
+      </w:r>
+      <w:r>
+        <w:rPr>
+          <w:sz w:val="20"/>
+          <w:szCs w:val="20"/>
+        </w:rPr>
+        <w:t xml:space="preserve"> demonstrate the ability to use existing sub-programs (e.g., random number generator, substring, absolute value) within computer programs; </w:t>
+      </w:r>
+    </w:p>
+    <w:p>
+      <w:pPr>
+        <w:pStyle w:val="Body"/>
+        <w:rPr>
+          <w:sz w:val="20"/>
+          <w:szCs w:val="20"/>
+        </w:rPr>
+      </w:pPr>
+    </w:p>
+    <w:tbl>
+      <w:tblPr>
+        <w:tblW w:w="12955" w:type="dxa"/>
+        <w:tblInd w:w="108" w:type="dxa"/>
+        <w:tblBorders>
+          <w:top w:val="single" w:sz="2" w:space="0" w:color="000000"/>
+          <w:left w:val="single" w:sz="2" w:space="0" w:color="000000"/>
+          <w:bottom w:val="single" w:sz="2" w:space="0" w:color="000000"/>
+          <w:right w:val="single" w:sz="2" w:space="0" w:color="000000"/>
+          <w:insideH w:val="single" w:sz="2" w:space="0" w:color="000000"/>
+          <w:insideV w:val="single" w:sz="2" w:space="0" w:color="000000"/>
+        </w:tblBorders>
+        <w:shd w:val="clear" w:color="auto" w:fill="BDC0BF"/>
+        <w:tblLayout w:type="fixed"/>
+        <w:tblLook w:val="04A0" w:firstRow="1" w:lastRow="0" w:firstColumn="1" w:lastColumn="0" w:noHBand="0" w:noVBand="1"/>
+      </w:tblPr>
+      <w:tblGrid>
+        <w:gridCol w:w="12955"/>
+      </w:tblGrid>
+      <w:tr>
+        <w:trPr>
+          <w:trHeight w:val="279"/>
+          <w:tblHeader/>
+        </w:trPr>
+        <w:tc>
+          <w:tcPr>
+            <w:tcW w:w="12955" w:type="dxa"/>
+            <w:tcBorders>
+              <w:top w:val="single" w:sz="2" w:space="0" w:color="000000"/>
+              <w:left w:val="single" w:sz="2" w:space="0" w:color="000000"/>
+              <w:bottom w:val="single" w:sz="4" w:space="0" w:color="000000"/>
+              <w:right w:val="single" w:sz="2" w:space="0" w:color="000000"/>
+            </w:tcBorders>
+            <w:shd w:val="clear" w:color="auto" w:fill="BDC0BF"/>
+            <w:tcMar>
+              <w:top w:w="80" w:type="dxa"/>
+              <w:left w:w="80" w:type="dxa"/>
+              <w:bottom w:w="80" w:type="dxa"/>
+              <w:right w:w="80" w:type="dxa"/>
+            </w:tcMar>
+          </w:tcPr>
+          <w:p>
+            <w:pPr>
+              <w:pStyle w:val="TableStyle1"/>
+            </w:pPr>
+            <w:r>
+              <w:lastRenderedPageBreak/>
+              <w:t>Evidence:</w:t>
+            </w:r>
+            <w:r>
+              <w:rPr>
+                <w:b w:val="0"/>
+                <w:bCs w:val="0"/>
+              </w:rPr>
+              <w:t xml:space="preserve"> provide link(s) where possible, optionally provide brief explanatory text, add rows as needed</w:t>
+            </w:r>
+          </w:p>
+        </w:tc>
+      </w:tr>
+      <w:tr>
+        <w:tblPrEx>
+          <w:shd w:val="clear" w:color="auto" w:fill="auto"/>
+        </w:tblPrEx>
+        <w:trPr>
+          <w:trHeight w:val="279"/>
+        </w:trPr>
+        <w:tc>
+          <w:tcPr>
+            <w:tcW w:w="12955" w:type="dxa"/>
+            <w:tcBorders>
+              <w:top w:val="single" w:sz="4" w:space="0" w:color="000000"/>
+              <w:left w:val="single" w:sz="2" w:space="0" w:color="000000"/>
+              <w:bottom w:val="single" w:sz="2" w:space="0" w:color="000000"/>
+              <w:right w:val="single" w:sz="2" w:space="0" w:color="000000"/>
+            </w:tcBorders>
+            <w:shd w:val="clear" w:color="auto" w:fill="auto"/>
+            <w:tcMar>
+              <w:top w:w="80" w:type="dxa"/>
+              <w:left w:w="80" w:type="dxa"/>
+              <w:bottom w:w="80" w:type="dxa"/>
+              <w:right w:w="80" w:type="dxa"/>
+            </w:tcMar>
+          </w:tcPr>
+          <w:p>
+            <w:hyperlink r:id="rId25" w:history="1">
+              <w:r>
+                <w:rPr>
+                  <w:rStyle w:val="Hyperlink"/>
+                </w:rPr>
+                <w:t>https://github.com/rsgc-blum-ma/Blum-ISP/blob/master/CS:GO%20Map%20layout/GameScene2.swift#L111</w:t>
+              </w:r>
+            </w:hyperlink>
+            <w:r>
+              <w:t xml:space="preserve"> </w:t>
+            </w:r>
+          </w:p>
+          <w:p/>
+          <w:p>
+            <w:hyperlink r:id="rId26" w:history="1">
+              <w:r>
+                <w:rPr>
+                  <w:rStyle w:val="Hyperlink"/>
+                </w:rPr>
+                <w:t>https://github.com/rsgc-blum-ma/Blum-ISP/blob/master/CS:GO%20Map%20layout/GameScene2.swift#L74-L84</w:t>
+              </w:r>
+            </w:hyperlink>
+            <w:r>
+              <w:t xml:space="preserve"> </w:t>
+            </w:r>
+          </w:p>
+        </w:tc>
+      </w:tr>
+      <w:tr>
+        <w:tblPrEx>
+          <w:shd w:val="clear" w:color="auto" w:fill="auto"/>
+        </w:tblPrEx>
+        <w:trPr>
+          <w:trHeight w:val="279"/>
+        </w:trPr>
+        <w:tc>
+          <w:tcPr>
+            <w:tcW w:w="12955" w:type="dxa"/>
+            <w:tcBorders>
+              <w:top w:val="single" w:sz="2" w:space="0" w:color="000000"/>
+              <w:left w:val="single" w:sz="2" w:space="0" w:color="000000"/>
+              <w:bottom w:val="single" w:sz="2" w:space="0" w:color="000000"/>
+              <w:right w:val="single" w:sz="2" w:space="0" w:color="000000"/>
+            </w:tcBorders>
+            <w:shd w:val="clear" w:color="auto" w:fill="EEEEEE"/>
+            <w:tcMar>
+              <w:top w:w="80" w:type="dxa"/>
+              <w:left w:w="80" w:type="dxa"/>
+              <w:bottom w:w="80" w:type="dxa"/>
+              <w:right w:w="80" w:type="dxa"/>
+            </w:tcMar>
+          </w:tcPr>
+          <w:p/>
+        </w:tc>
+      </w:tr>
+    </w:tbl>
+    <w:p>
+      <w:pPr>
+        <w:pStyle w:val="Body"/>
+        <w:rPr>
+          <w:sz w:val="20"/>
+          <w:szCs w:val="20"/>
+        </w:rPr>
+      </w:pPr>
+    </w:p>
+    <w:p>
+      <w:pPr>
+        <w:pStyle w:val="Body"/>
+        <w:rPr>
+          <w:sz w:val="20"/>
+          <w:szCs w:val="20"/>
+        </w:rPr>
+      </w:pPr>
+    </w:p>
+    <w:p>
+      <w:pPr>
+        <w:pStyle w:val="Body"/>
+        <w:rPr>
+          <w:b/>
+          <w:bCs/>
+          <w:sz w:val="20"/>
+          <w:szCs w:val="20"/>
+        </w:rPr>
+      </w:pPr>
+      <w:r>
+        <w:rPr>
+          <w:b/>
+          <w:bCs/>
+          <w:sz w:val="20"/>
+          <w:szCs w:val="20"/>
+        </w:rPr>
+        <w:t>Overall rating on this standard</w:t>
+      </w:r>
+      <w:r>
+        <w:rPr>
+          <w:sz w:val="20"/>
+          <w:szCs w:val="20"/>
+        </w:rPr>
+        <w:t xml:space="preserve">: </w:t>
+      </w:r>
+      <w:r>
+        <w:rPr>
+          <w:rFonts w:ascii="Arial Unicode MS" w:hAnsi="Arial Unicode MS"/>
+          <w:sz w:val="28"/>
+          <w:szCs w:val="28"/>
+        </w:rPr>
+        <w:t>✩</w:t>
+      </w:r>
+      <w:r>
+        <w:rPr>
+          <w:sz w:val="28"/>
+          <w:szCs w:val="28"/>
+        </w:rPr>
+        <w:t xml:space="preserve"> </w:t>
+      </w:r>
+      <w:r>
+        <w:rPr>
+          <w:rFonts w:ascii="Arial Unicode MS" w:hAnsi="Arial Unicode MS"/>
+          <w:sz w:val="28"/>
+          <w:szCs w:val="28"/>
+        </w:rPr>
+        <w:t>✩</w:t>
+      </w:r>
+      <w:r>
+        <w:rPr>
+          <w:sz w:val="28"/>
+          <w:szCs w:val="28"/>
+        </w:rPr>
+        <w:t xml:space="preserve"> </w:t>
+      </w:r>
+      <w:r>
+        <w:rPr>
+          <w:rFonts w:ascii="Arial Unicode MS" w:hAnsi="Arial Unicode MS"/>
+          <w:sz w:val="28"/>
+          <w:szCs w:val="28"/>
+        </w:rPr>
+        <w:t>✩</w:t>
+      </w:r>
+      <w:r>
+        <w:rPr>
+          <w:sz w:val="20"/>
+          <w:szCs w:val="20"/>
+        </w:rPr>
+        <w:t xml:space="preserve"> </w:t>
+      </w:r>
+      <w:r>
+        <w:rPr>
+          <w:rFonts w:ascii="Arial Unicode MS" w:hAnsi="Arial Unicode MS"/>
+          <w:sz w:val="20"/>
+          <w:szCs w:val="20"/>
+        </w:rPr>
+        <w:t>✩</w:t>
+      </w:r>
+      <w:r>
+        <w:rPr>
+          <w:sz w:val="20"/>
+          <w:szCs w:val="20"/>
+        </w:rPr>
+        <w:t xml:space="preserve"> </w:t>
+      </w:r>
+      <w:r>
+        <w:rPr>
+          <w:rFonts w:ascii="Arial Unicode MS" w:hAnsi="Arial Unicode MS"/>
+          <w:sz w:val="20"/>
+          <w:szCs w:val="20"/>
+        </w:rPr>
+        <w:t>✩</w:t>
+      </w:r>
+    </w:p>
+    <w:p>
+      <w:pPr>
+        <w:pStyle w:val="Body"/>
+        <w:rPr>
+          <w:sz w:val="20"/>
+          <w:szCs w:val="20"/>
+        </w:rPr>
+      </w:pPr>
+    </w:p>
+    <w:p>
+      <w:pPr>
+        <w:pStyle w:val="Body"/>
+        <w:rPr>
+          <w:sz w:val="20"/>
+          <w:szCs w:val="20"/>
+        </w:rPr>
+      </w:pPr>
+    </w:p>
+    <w:p>
+      <w:pPr>
+        <w:pStyle w:val="Body"/>
+      </w:pPr>
+      <w:r>
+        <w:rPr>
+          <w:b/>
+          <w:bCs/>
+          <w:sz w:val="20"/>
+          <w:szCs w:val="20"/>
+        </w:rPr>
+        <w:t>A3.2</w:t>
+      </w:r>
+      <w:r>
+        <w:rPr>
+          <w:sz w:val="20"/>
+          <w:szCs w:val="20"/>
+        </w:rPr>
+        <w:t xml:space="preserve"> write subprograms (e.g., functions, procedures) that use parameter passing and appropriate variable scope (e.g., local, global), to perform tasks within programs.</w:t>
+      </w:r>
+      <w:r>
+        <w:t xml:space="preserve"> </w:t>
+      </w:r>
+    </w:p>
+    <w:p>
+      <w:pPr>
+        <w:pStyle w:val="Body"/>
+        <w:rPr>
+          <w:sz w:val="20"/>
+          <w:szCs w:val="20"/>
+        </w:rPr>
+      </w:pPr>
+    </w:p>
+    <w:tbl>
+      <w:tblPr>
+        <w:tblW w:w="12955" w:type="dxa"/>
+        <w:tblInd w:w="108" w:type="dxa"/>
+        <w:tblBorders>
+          <w:top w:val="single" w:sz="2" w:space="0" w:color="000000"/>
+          <w:left w:val="single" w:sz="2" w:space="0" w:color="000000"/>
+          <w:bottom w:val="single" w:sz="2" w:space="0" w:color="000000"/>
+          <w:right w:val="single" w:sz="2" w:space="0" w:color="000000"/>
+          <w:insideH w:val="single" w:sz="2" w:space="0" w:color="000000"/>
+          <w:insideV w:val="single" w:sz="2" w:space="0" w:color="000000"/>
+        </w:tblBorders>
+        <w:shd w:val="clear" w:color="auto" w:fill="BDC0BF"/>
+        <w:tblLayout w:type="fixed"/>
+        <w:tblLook w:val="04A0" w:firstRow="1" w:lastRow="0" w:firstColumn="1" w:lastColumn="0" w:noHBand="0" w:noVBand="1"/>
+      </w:tblPr>
+      <w:tblGrid>
+        <w:gridCol w:w="12955"/>
+      </w:tblGrid>
+      <w:tr>
+        <w:trPr>
+          <w:trHeight w:val="279"/>
+          <w:tblHeader/>
+        </w:trPr>
+        <w:tc>
+          <w:tcPr>
+            <w:tcW w:w="12955" w:type="dxa"/>
+            <w:tcBorders>
+              <w:top w:val="single" w:sz="2" w:space="0" w:color="000000"/>
+              <w:left w:val="single" w:sz="2" w:space="0" w:color="000000"/>
+              <w:bottom w:val="single" w:sz="4" w:space="0" w:color="000000"/>
+              <w:right w:val="single" w:sz="2" w:space="0" w:color="000000"/>
+            </w:tcBorders>
+            <w:shd w:val="clear" w:color="auto" w:fill="BDC0BF"/>
+            <w:tcMar>
+              <w:top w:w="80" w:type="dxa"/>
+              <w:left w:w="80" w:type="dxa"/>
+              <w:bottom w:w="80" w:type="dxa"/>
+              <w:right w:w="80" w:type="dxa"/>
+            </w:tcMar>
+          </w:tcPr>
+          <w:p>
+            <w:pPr>
+              <w:pStyle w:val="TableStyle1"/>
+            </w:pPr>
+            <w:r>
+              <w:t>Evidence:</w:t>
+            </w:r>
+            <w:r>
+              <w:rPr>
+                <w:b w:val="0"/>
+                <w:bCs w:val="0"/>
+              </w:rPr>
+              <w:t xml:space="preserve"> provide link(s) where possible, optionally provide brief explanatory text, add rows as needed</w:t>
+            </w:r>
+          </w:p>
+        </w:tc>
+      </w:tr>
+      <w:tr>
+        <w:tblPrEx>
+          <w:shd w:val="clear" w:color="auto" w:fill="auto"/>
+        </w:tblPrEx>
+        <w:trPr>
+          <w:trHeight w:val="279"/>
+        </w:trPr>
+        <w:tc>
+          <w:tcPr>
+            <w:tcW w:w="12955" w:type="dxa"/>
+            <w:tcBorders>
+              <w:top w:val="single" w:sz="4" w:space="0" w:color="000000"/>
+              <w:left w:val="single" w:sz="2" w:space="0" w:color="000000"/>
+              <w:bottom w:val="single" w:sz="2" w:space="0" w:color="000000"/>
+              <w:right w:val="single" w:sz="2" w:space="0" w:color="000000"/>
+            </w:tcBorders>
+            <w:shd w:val="clear" w:color="auto" w:fill="auto"/>
+            <w:tcMar>
+              <w:top w:w="80" w:type="dxa"/>
+              <w:left w:w="80" w:type="dxa"/>
+              <w:bottom w:w="80" w:type="dxa"/>
+              <w:right w:w="80" w:type="dxa"/>
+            </w:tcMar>
+          </w:tcPr>
+          <w:p>
+            <w:hyperlink r:id="rId27" w:history="1">
+              <w:r>
+                <w:rPr>
+                  <w:rStyle w:val="Hyperlink"/>
+                </w:rPr>
+                <w:t>https://github.com/rsgc-blum-ma/Blum-ISP/blob/master/CS:GO%20Map%20layout/GameScene2.swift#L20</w:t>
+              </w:r>
+            </w:hyperlink>
+            <w:r>
+              <w:t xml:space="preserve"> </w:t>
+            </w:r>
+          </w:p>
+          <w:p/>
+          <w:p>
+            <w:hyperlink r:id="rId28" w:history="1">
+              <w:r>
+                <w:rPr>
+                  <w:rStyle w:val="Hyperlink"/>
+                </w:rPr>
+                <w:t>https://github.com/rsgc-blum-ma/Blum-ISP/blob/master/CS:GO%20Map%20layout/GameScene.swift#L17-Lundefined</w:t>
+              </w:r>
+            </w:hyperlink>
+            <w:r>
+              <w:t xml:space="preserve"> </w:t>
+            </w:r>
+          </w:p>
+        </w:tc>
+      </w:tr>
+      <w:tr>
+        <w:tblPrEx>
+          <w:shd w:val="clear" w:color="auto" w:fill="auto"/>
+        </w:tblPrEx>
+        <w:trPr>
+          <w:trHeight w:val="279"/>
+        </w:trPr>
+        <w:tc>
+          <w:tcPr>
+            <w:tcW w:w="12955" w:type="dxa"/>
+            <w:tcBorders>
+              <w:top w:val="single" w:sz="2" w:space="0" w:color="000000"/>
+              <w:left w:val="single" w:sz="2" w:space="0" w:color="000000"/>
+              <w:bottom w:val="single" w:sz="2" w:space="0" w:color="000000"/>
+              <w:right w:val="single" w:sz="2" w:space="0" w:color="000000"/>
+            </w:tcBorders>
+            <w:shd w:val="clear" w:color="auto" w:fill="EEEEEE"/>
+            <w:tcMar>
+              <w:top w:w="80" w:type="dxa"/>
+              <w:left w:w="80" w:type="dxa"/>
+              <w:bottom w:w="80" w:type="dxa"/>
+              <w:right w:w="80" w:type="dxa"/>
+            </w:tcMar>
+          </w:tcPr>
+          <w:p/>
+        </w:tc>
+      </w:tr>
+    </w:tbl>
+    <w:p>
+      <w:pPr>
+        <w:pStyle w:val="Body"/>
+        <w:rPr>
+          <w:sz w:val="20"/>
+          <w:szCs w:val="20"/>
+        </w:rPr>
+      </w:pPr>
+    </w:p>
+    <w:p>
+      <w:pPr>
+        <w:pStyle w:val="Body"/>
+        <w:rPr>
+          <w:sz w:val="20"/>
+          <w:szCs w:val="20"/>
+        </w:rPr>
+      </w:pPr>
+    </w:p>
+    <w:p>
+      <w:pPr>
+        <w:pStyle w:val="Body"/>
+        <w:rPr>
+          <w:b/>
+          <w:bCs/>
+          <w:sz w:val="20"/>
+          <w:szCs w:val="20"/>
+        </w:rPr>
+      </w:pPr>
+      <w:r>
+        <w:rPr>
+          <w:b/>
+          <w:bCs/>
+          <w:sz w:val="20"/>
+          <w:szCs w:val="20"/>
+        </w:rPr>
+        <w:t>Overall rating on this standard</w:t>
+      </w:r>
+      <w:r>
+        <w:rPr>
+          <w:sz w:val="20"/>
+          <w:szCs w:val="20"/>
+        </w:rPr>
+        <w:t xml:space="preserve">: </w:t>
+      </w:r>
+      <w:r>
+        <w:rPr>
+          <w:rFonts w:ascii="Arial Unicode MS" w:hAnsi="Arial Unicode MS"/>
+          <w:sz w:val="28"/>
+          <w:szCs w:val="28"/>
+        </w:rPr>
+        <w:t>✩</w:t>
+      </w:r>
+      <w:r>
+        <w:rPr>
+          <w:sz w:val="28"/>
+          <w:szCs w:val="28"/>
+        </w:rPr>
+        <w:t xml:space="preserve"> </w:t>
+      </w:r>
+      <w:r>
+        <w:rPr>
+          <w:rFonts w:ascii="Arial Unicode MS" w:hAnsi="Arial Unicode MS"/>
+          <w:sz w:val="28"/>
+          <w:szCs w:val="28"/>
+        </w:rPr>
+        <w:t>✩</w:t>
+      </w:r>
+      <w:r>
+        <w:rPr>
+          <w:sz w:val="20"/>
+          <w:szCs w:val="20"/>
+        </w:rPr>
+        <w:t xml:space="preserve"> </w:t>
+      </w:r>
+      <w:r>
+        <w:rPr>
+          <w:rFonts w:ascii="Arial Unicode MS" w:hAnsi="Arial Unicode MS"/>
+          <w:sz w:val="20"/>
+          <w:szCs w:val="20"/>
+        </w:rPr>
+        <w:t>✩</w:t>
+      </w:r>
+      <w:r>
+        <w:rPr>
+          <w:sz w:val="20"/>
+          <w:szCs w:val="20"/>
+        </w:rPr>
+        <w:t xml:space="preserve"> </w:t>
+      </w:r>
+      <w:r>
+        <w:rPr>
+          <w:rFonts w:ascii="Arial Unicode MS" w:hAnsi="Arial Unicode MS"/>
+          <w:sz w:val="20"/>
+          <w:szCs w:val="20"/>
+        </w:rPr>
+        <w:t>✩</w:t>
+      </w:r>
+      <w:r>
+        <w:rPr>
+          <w:sz w:val="20"/>
+          <w:szCs w:val="20"/>
+        </w:rPr>
+        <w:t xml:space="preserve"> </w:t>
+      </w:r>
+      <w:r>
+        <w:rPr>
+          <w:rFonts w:ascii="Arial Unicode MS" w:hAnsi="Arial Unicode MS"/>
+          <w:sz w:val="20"/>
+          <w:szCs w:val="20"/>
+        </w:rPr>
+        <w:t>✩</w:t>
+      </w:r>
+    </w:p>
+    <w:p>
+      <w:pPr>
+        <w:pStyle w:val="Body"/>
+      </w:pPr>
+      <w:r>
+        <w:rPr>
+          <w:rFonts w:ascii="Arial Unicode MS" w:hAnsi="Arial Unicode MS"/>
+          <w:sz w:val="20"/>
+          <w:szCs w:val="20"/>
+        </w:rPr>
+        <w:br w:type="page"/>
+      </w:r>
+    </w:p>
+    <w:p>
+      <w:pPr>
+        <w:pStyle w:val="Heading3"/>
+        <w:rPr>
+          <w:sz w:val="22"/>
+          <w:szCs w:val="22"/>
+        </w:rPr>
+      </w:pPr>
+      <w:r>
+        <w:lastRenderedPageBreak/>
+        <w:t xml:space="preserve">A4. </w:t>
+      </w:r>
+      <w:r>
+        <w:rPr>
+          <w:lang w:val="fr-FR"/>
+        </w:rPr>
+        <w:t>Code Maintenance</w:t>
+      </w:r>
+      <w:r>
+        <w:rPr>
+          <w:rFonts w:ascii="Arial Unicode MS" w:hAnsi="Arial Unicode MS"/>
+        </w:rPr>
+        <w:br/>
+      </w:r>
+      <w:r>
+        <w:rPr>
+          <w:sz w:val="22"/>
+          <w:szCs w:val="22"/>
+        </w:rPr>
+        <w:t>Use proper code maintenance techniques and conventions when creating computer programs.</w:t>
+      </w:r>
+    </w:p>
+    <w:p>
+      <w:pPr>
+        <w:pStyle w:val="Body"/>
+        <w:rPr>
+          <w:sz w:val="20"/>
+          <w:szCs w:val="20"/>
+        </w:rPr>
+      </w:pPr>
+      <w:r>
+        <w:rPr>
+          <w:b/>
+          <w:bCs/>
+          <w:sz w:val="20"/>
+          <w:szCs w:val="20"/>
+        </w:rPr>
+        <w:t>A4.1</w:t>
+      </w:r>
+      <w:r>
+        <w:rPr>
+          <w:sz w:val="20"/>
+          <w:szCs w:val="20"/>
+        </w:rPr>
+        <w:t xml:space="preserve"> demonstrate the ability to identify and correct syntax, logic, and run-time errors in computer programs;</w:t>
       </w:r>
     </w:p>
     <w:p>
@@ -2626,31 +3723,12 @@
     </w:p>
     <w:p>
       <w:pPr>
-        <w:pStyle w:val="Heading3"/>
-        <w:rPr>
-          <w:sz w:val="22"/>
-          <w:szCs w:val="22"/>
-        </w:rPr>
-      </w:pPr>
-      <w:r>
-        <w:t>A3. Subprograms</w:t>
-      </w:r>
-      <w:r>
-        <w:rPr>
-          <w:rFonts w:ascii="Arial Unicode MS" w:hAnsi="Arial Unicode MS"/>
-        </w:rPr>
-        <w:br/>
-      </w:r>
-      <w:r>
-        <w:t>D</w:t>
-      </w:r>
-      <w:r>
-        <w:rPr>
-          <w:sz w:val="22"/>
-          <w:szCs w:val="22"/>
-        </w:rPr>
-        <w:t>emonstrate the ability to use subprograms within computer programs;</w:t>
-      </w:r>
+        <w:pStyle w:val="Body"/>
+        <w:rPr>
+          <w:sz w:val="20"/>
+          <w:szCs w:val="20"/>
+        </w:rPr>
+      </w:pPr>
     </w:p>
     <w:p>
       <w:pPr>
@@ -2667,14 +3745,38 @@
           <w:sz w:val="20"/>
           <w:szCs w:val="20"/>
         </w:rPr>
-        <w:t>A3.1</w:t>
-      </w:r>
-      <w:r>
-        <w:rPr>
-          <w:sz w:val="20"/>
-          <w:szCs w:val="20"/>
-        </w:rPr>
-        <w:t xml:space="preserve"> demonstrate the ability to use existing sub-programs (e.g., random number generator, substring, absolute value) within computer programs; </w:t>
+        <w:t>A4.2</w:t>
+      </w:r>
+      <w:r>
+        <w:rPr>
+          <w:sz w:val="20"/>
+          <w:szCs w:val="20"/>
+        </w:rPr>
+        <w:t xml:space="preserve"> use workplace and professional conventions (e.g., naming, indenting, commenting) correctly to write programs and internal documentation; </w:t>
+      </w:r>
+      <w:r>
+        <w:rPr>
+          <w:sz w:val="20"/>
+          <w:szCs w:val="20"/>
+        </w:rPr>
+        <w:br/>
+        <w:t xml:space="preserve">     </w:t>
+      </w:r>
+      <w:proofErr w:type="gramStart"/>
+      <w:r>
+        <w:rPr>
+          <w:sz w:val="20"/>
+          <w:szCs w:val="20"/>
+        </w:rPr>
+        <w:t xml:space="preserve">   (</w:t>
+      </w:r>
+      <w:proofErr w:type="gramEnd"/>
+      <w:r>
+        <w:rPr>
+          <w:sz w:val="20"/>
+          <w:szCs w:val="20"/>
+        </w:rPr>
+        <w:t>also includes use of source control)</w:t>
       </w:r>
     </w:p>
     <w:p>
@@ -2768,7 +3870,37 @@
               <w:right w:w="80" w:type="dxa"/>
             </w:tcMar>
           </w:tcPr>
+          <w:p>
+            <w:r>
+              <w:t xml:space="preserve">Used comments to </w:t>
+            </w:r>
+            <w:r>
+              <w:t>make code more readable and organized</w:t>
+            </w:r>
+          </w:p>
           <w:p/>
+          <w:p>
+            <w:r>
+              <w:t xml:space="preserve">Ex: </w:t>
+            </w:r>
+            <w:hyperlink r:id="rId29" w:history="1">
+              <w:r>
+                <w:rPr>
+                  <w:rStyle w:val="Hyperlink"/>
+                </w:rPr>
+                <w:t>https://github.com/rsgc-blum-ma/Blum-ISP/blob/master/CS:GO%20Map%20layout/GameScene.swift#L90-L117</w:t>
+              </w:r>
+            </w:hyperlink>
+            <w:r>
+              <w:t xml:space="preserve"> </w:t>
+            </w:r>
+          </w:p>
+          <w:p/>
+          <w:p>
+            <w:r>
+              <w:t xml:space="preserve">Comments make it easier to understand what certain code does if the user doesn’t remember. </w:t>
+            </w:r>
+          </w:p>
         </w:tc>
       </w:tr>
       <w:tr>
@@ -2846,53 +3978,53 @@
       <w:r>
         <w:rPr>
           <w:rFonts w:ascii="Arial Unicode MS" w:hAnsi="Arial Unicode MS"/>
-          <w:sz w:val="20"/>
-          <w:szCs w:val="20"/>
-        </w:rPr>
-        <w:t>✩</w:t>
-      </w:r>
-      <w:r>
-        <w:rPr>
-          <w:sz w:val="20"/>
-          <w:szCs w:val="20"/>
+          <w:sz w:val="28"/>
+          <w:szCs w:val="28"/>
+        </w:rPr>
+        <w:t>✩</w:t>
+      </w:r>
+      <w:r>
+        <w:rPr>
+          <w:sz w:val="28"/>
+          <w:szCs w:val="28"/>
         </w:rPr>
         <w:t xml:space="preserve"> </w:t>
       </w:r>
       <w:r>
         <w:rPr>
           <w:rFonts w:ascii="Arial Unicode MS" w:hAnsi="Arial Unicode MS"/>
-          <w:sz w:val="20"/>
-          <w:szCs w:val="20"/>
-        </w:rPr>
-        <w:t>✩</w:t>
-      </w:r>
-      <w:r>
-        <w:rPr>
-          <w:sz w:val="20"/>
-          <w:szCs w:val="20"/>
+          <w:sz w:val="28"/>
+          <w:szCs w:val="28"/>
+        </w:rPr>
+        <w:t>✩</w:t>
+      </w:r>
+      <w:r>
+        <w:rPr>
+          <w:sz w:val="28"/>
+          <w:szCs w:val="28"/>
         </w:rPr>
         <w:t xml:space="preserve"> </w:t>
       </w:r>
       <w:r>
         <w:rPr>
           <w:rFonts w:ascii="Arial Unicode MS" w:hAnsi="Arial Unicode MS"/>
-          <w:sz w:val="20"/>
-          <w:szCs w:val="20"/>
-        </w:rPr>
-        <w:t>✩</w:t>
-      </w:r>
-      <w:r>
-        <w:rPr>
-          <w:sz w:val="20"/>
-          <w:szCs w:val="20"/>
+          <w:sz w:val="28"/>
+          <w:szCs w:val="28"/>
+        </w:rPr>
+        <w:t>✩</w:t>
+      </w:r>
+      <w:r>
+        <w:rPr>
+          <w:sz w:val="28"/>
+          <w:szCs w:val="28"/>
         </w:rPr>
         <w:t xml:space="preserve"> </w:t>
       </w:r>
       <w:r>
         <w:rPr>
           <w:rFonts w:ascii="Arial Unicode MS" w:hAnsi="Arial Unicode MS"/>
-          <w:sz w:val="20"/>
-          <w:szCs w:val="20"/>
+          <w:sz w:val="28"/>
+          <w:szCs w:val="28"/>
         </w:rPr>
         <w:t>✩</w:t>
       </w:r>
@@ -2928,11 +4060,6 @@
           <w:sz w:val="20"/>
           <w:szCs w:val="20"/>
         </w:rPr>
-      </w:pPr>
-    </w:p>
-    <w:p>
-      <w:pPr>
-        <w:pStyle w:val="Body"/>
       </w:pPr>
       <w:r>
         <w:rPr>
@@ -2941,17 +4068,14 @@
           <w:sz w:val="20"/>
           <w:szCs w:val="20"/>
         </w:rPr>
-        <w:t>A3.2</w:t>
-      </w:r>
-      <w:r>
-        <w:rPr>
-          <w:sz w:val="20"/>
-          <w:szCs w:val="20"/>
-        </w:rPr>
-        <w:t xml:space="preserve"> write subprograms (e.g., functions, procedures) that use parameter passing and appropriate variable scope (e.g., local, global), to perform tasks within programs.</w:t>
-      </w:r>
-      <w:r>
-        <w:t xml:space="preserve"> </w:t>
+        <w:t>A4.3</w:t>
+      </w:r>
+      <w:r>
+        <w:rPr>
+          <w:sz w:val="20"/>
+          <w:szCs w:val="20"/>
+        </w:rPr>
+        <w:t xml:space="preserve"> demonstrate the ability to interpret error messages displayed by programming tools (e.g., compiler, debugging tool), at different times during the software development process (e.g., writing, compilation, testing);</w:t>
       </w:r>
     </w:p>
     <w:p>
@@ -3009,6 +4133,7 @@
               <w:pStyle w:val="TableStyle1"/>
             </w:pPr>
             <w:r>
+              <w:lastRenderedPageBreak/>
               <w:t>Evidence:</w:t>
             </w:r>
             <w:r>
@@ -3045,7 +4170,11 @@
               <w:right w:w="80" w:type="dxa"/>
             </w:tcMar>
           </w:tcPr>
-          <w:p/>
+          <w:p>
+            <w:r>
+              <w:t xml:space="preserve">Learned how to properly use the debugger in XCode and understand why you would want to use it. Also learned more about breakpoints and why they exist. </w:t>
+            </w:r>
+          </w:p>
         </w:tc>
       </w:tr>
       <w:tr>
@@ -3123,53 +4252,53 @@
       <w:r>
         <w:rPr>
           <w:rFonts w:ascii="Arial Unicode MS" w:hAnsi="Arial Unicode MS"/>
-          <w:sz w:val="20"/>
-          <w:szCs w:val="20"/>
-        </w:rPr>
-        <w:t>✩</w:t>
-      </w:r>
-      <w:r>
-        <w:rPr>
-          <w:sz w:val="20"/>
-          <w:szCs w:val="20"/>
+          <w:sz w:val="28"/>
+          <w:szCs w:val="28"/>
+        </w:rPr>
+        <w:t>✩</w:t>
+      </w:r>
+      <w:r>
+        <w:rPr>
+          <w:sz w:val="28"/>
+          <w:szCs w:val="28"/>
         </w:rPr>
         <w:t xml:space="preserve"> </w:t>
       </w:r>
       <w:r>
         <w:rPr>
           <w:rFonts w:ascii="Arial Unicode MS" w:hAnsi="Arial Unicode MS"/>
-          <w:sz w:val="20"/>
-          <w:szCs w:val="20"/>
-        </w:rPr>
-        <w:t>✩</w:t>
-      </w:r>
-      <w:r>
-        <w:rPr>
-          <w:sz w:val="20"/>
-          <w:szCs w:val="20"/>
+          <w:sz w:val="28"/>
+          <w:szCs w:val="28"/>
+        </w:rPr>
+        <w:t>✩</w:t>
+      </w:r>
+      <w:r>
+        <w:rPr>
+          <w:sz w:val="28"/>
+          <w:szCs w:val="28"/>
         </w:rPr>
         <w:t xml:space="preserve"> </w:t>
       </w:r>
       <w:r>
         <w:rPr>
           <w:rFonts w:ascii="Arial Unicode MS" w:hAnsi="Arial Unicode MS"/>
-          <w:sz w:val="20"/>
-          <w:szCs w:val="20"/>
-        </w:rPr>
-        <w:t>✩</w:t>
-      </w:r>
-      <w:r>
-        <w:rPr>
-          <w:sz w:val="20"/>
-          <w:szCs w:val="20"/>
+          <w:sz w:val="28"/>
+          <w:szCs w:val="28"/>
+        </w:rPr>
+        <w:t>✩</w:t>
+      </w:r>
+      <w:r>
+        <w:rPr>
+          <w:sz w:val="28"/>
+          <w:szCs w:val="28"/>
         </w:rPr>
         <w:t xml:space="preserve"> </w:t>
       </w:r>
       <w:r>
         <w:rPr>
           <w:rFonts w:ascii="Arial Unicode MS" w:hAnsi="Arial Unicode MS"/>
-          <w:sz w:val="20"/>
-          <w:szCs w:val="20"/>
+          <w:sz w:val="28"/>
+          <w:szCs w:val="28"/>
         </w:rPr>
         <w:t>✩</w:t>
       </w:r>
@@ -3192,47 +4321,20 @@
     <w:p>
       <w:pPr>
         <w:pStyle w:val="Body"/>
-      </w:pPr>
-      <w:r>
-        <w:rPr>
-          <w:rFonts w:ascii="Arial Unicode MS" w:hAnsi="Arial Unicode MS"/>
-          <w:sz w:val="20"/>
-          <w:szCs w:val="20"/>
-        </w:rPr>
-        <w:br w:type="page"/>
-      </w:r>
-    </w:p>
-    <w:p>
-      <w:pPr>
-        <w:pStyle w:val="Heading3"/>
-        <w:rPr>
-          <w:sz w:val="22"/>
-          <w:szCs w:val="22"/>
-        </w:rPr>
-      </w:pPr>
-      <w:r>
-        <w:lastRenderedPageBreak/>
-        <w:t xml:space="preserve">A4. </w:t>
-      </w:r>
-      <w:r>
-        <w:rPr>
-          <w:lang w:val="fr-FR"/>
-        </w:rPr>
-        <w:t>Code Maintenance</w:t>
-      </w:r>
-      <w:r>
-        <w:rPr>
-          <w:rFonts w:ascii="Arial Unicode MS" w:hAnsi="Arial Unicode MS"/>
-        </w:rPr>
-        <w:br/>
-      </w:r>
-      <w:r>
-        <w:rPr>
-          <w:sz w:val="22"/>
-          <w:szCs w:val="22"/>
-        </w:rPr>
-        <w:t>Use proper code maintenance techniques and conventions when creating computer programs.</w:t>
-      </w:r>
+        <w:rPr>
+          <w:sz w:val="20"/>
+          <w:szCs w:val="20"/>
+        </w:rPr>
+      </w:pPr>
+    </w:p>
+    <w:p>
+      <w:pPr>
+        <w:pStyle w:val="Body"/>
+        <w:rPr>
+          <w:sz w:val="20"/>
+          <w:szCs w:val="20"/>
+        </w:rPr>
+      </w:pPr>
     </w:p>
     <w:p>
       <w:pPr>
@@ -3249,14 +4351,14 @@
           <w:sz w:val="20"/>
           <w:szCs w:val="20"/>
         </w:rPr>
-        <w:t>A4.1</w:t>
-      </w:r>
-      <w:r>
-        <w:rPr>
-          <w:sz w:val="20"/>
-          <w:szCs w:val="20"/>
-        </w:rPr>
-        <w:t xml:space="preserve"> demonstrate the ability to identify and correct syntax, logic, and run-time errors in computer programs;</w:t>
+        <w:t>A4.4</w:t>
+      </w:r>
+      <w:r>
+        <w:rPr>
+          <w:sz w:val="20"/>
+          <w:szCs w:val="20"/>
+        </w:rPr>
+        <w:t xml:space="preserve"> use a tracing technique to understand program flow and to identify and correct logic and run-time errors in computer programs;</w:t>
       </w:r>
     </w:p>
     <w:p>
@@ -3350,7 +4452,11 @@
               <w:right w:w="80" w:type="dxa"/>
             </w:tcMar>
           </w:tcPr>
-          <w:p/>
+          <w:p>
+            <w:r>
+              <w:t xml:space="preserve">The debugger was one of the key tools in which I developed a larger understanding of. It allowed me to run through brackets in my code and easily determine where my code wasn’t being read properly or even read at all. </w:t>
+            </w:r>
+          </w:p>
         </w:tc>
       </w:tr>
       <w:tr>
@@ -3428,53 +4534,53 @@
       <w:r>
         <w:rPr>
           <w:rFonts w:ascii="Arial Unicode MS" w:hAnsi="Arial Unicode MS"/>
-          <w:sz w:val="20"/>
-          <w:szCs w:val="20"/>
-        </w:rPr>
-        <w:t>✩</w:t>
-      </w:r>
-      <w:r>
-        <w:rPr>
-          <w:sz w:val="20"/>
-          <w:szCs w:val="20"/>
+          <w:sz w:val="28"/>
+          <w:szCs w:val="28"/>
+        </w:rPr>
+        <w:t>✩</w:t>
+      </w:r>
+      <w:r>
+        <w:rPr>
+          <w:sz w:val="28"/>
+          <w:szCs w:val="28"/>
         </w:rPr>
         <w:t xml:space="preserve"> </w:t>
       </w:r>
       <w:r>
         <w:rPr>
           <w:rFonts w:ascii="Arial Unicode MS" w:hAnsi="Arial Unicode MS"/>
-          <w:sz w:val="20"/>
-          <w:szCs w:val="20"/>
-        </w:rPr>
-        <w:t>✩</w:t>
-      </w:r>
-      <w:r>
-        <w:rPr>
-          <w:sz w:val="20"/>
-          <w:szCs w:val="20"/>
+          <w:sz w:val="28"/>
+          <w:szCs w:val="28"/>
+        </w:rPr>
+        <w:t>✩</w:t>
+      </w:r>
+      <w:r>
+        <w:rPr>
+          <w:sz w:val="28"/>
+          <w:szCs w:val="28"/>
         </w:rPr>
         <w:t xml:space="preserve"> </w:t>
       </w:r>
       <w:r>
         <w:rPr>
           <w:rFonts w:ascii="Arial Unicode MS" w:hAnsi="Arial Unicode MS"/>
-          <w:sz w:val="20"/>
-          <w:szCs w:val="20"/>
-        </w:rPr>
-        <w:t>✩</w:t>
-      </w:r>
-      <w:r>
-        <w:rPr>
-          <w:sz w:val="20"/>
-          <w:szCs w:val="20"/>
+          <w:sz w:val="28"/>
+          <w:szCs w:val="28"/>
+        </w:rPr>
+        <w:t>✩</w:t>
+      </w:r>
+      <w:r>
+        <w:rPr>
+          <w:sz w:val="28"/>
+          <w:szCs w:val="28"/>
         </w:rPr>
         <w:t xml:space="preserve"> </w:t>
       </w:r>
       <w:r>
         <w:rPr>
           <w:rFonts w:ascii="Arial Unicode MS" w:hAnsi="Arial Unicode MS"/>
-          <w:sz w:val="20"/>
-          <w:szCs w:val="20"/>
+          <w:sz w:val="28"/>
+          <w:szCs w:val="28"/>
         </w:rPr>
         <w:t>✩</w:t>
       </w:r>
@@ -3493,6 +4599,15 @@
         </w:rPr>
         <w:t>✩</w:t>
       </w:r>
+    </w:p>
+    <w:p>
+      <w:pPr>
+        <w:pStyle w:val="Body"/>
+        <w:rPr>
+          <w:sz w:val="20"/>
+          <w:szCs w:val="20"/>
+        </w:rPr>
+      </w:pPr>
     </w:p>
     <w:p>
       <w:pPr>
@@ -3518,22 +4633,14 @@
           <w:sz w:val="20"/>
           <w:szCs w:val="20"/>
         </w:rPr>
-        <w:t>A4.2</w:t>
-      </w:r>
-      <w:r>
-        <w:rPr>
-          <w:sz w:val="20"/>
-          <w:szCs w:val="20"/>
-        </w:rPr>
-        <w:t xml:space="preserve"> use workplace and professional conventions (e.g., naming, indenting, commenting) correctly to write programs and internal documentation; </w:t>
-      </w:r>
-      <w:r>
-        <w:rPr>
-          <w:sz w:val="20"/>
-          <w:szCs w:val="20"/>
-        </w:rPr>
-        <w:br/>
-        <w:t xml:space="preserve">        (also includes use of source control)</w:t>
+        <w:t>A4.5</w:t>
+      </w:r>
+      <w:r>
+        <w:rPr>
+          <w:sz w:val="20"/>
+          <w:szCs w:val="20"/>
+        </w:rPr>
+        <w:t xml:space="preserve"> demonstrate the ability to validate a program using a full range of test cases.</w:t>
       </w:r>
     </w:p>
     <w:p>
@@ -3627,7 +4734,11 @@
               <w:right w:w="80" w:type="dxa"/>
             </w:tcMar>
           </w:tcPr>
-          <w:p/>
+          <w:p>
+            <w:r>
+              <w:t>n/a</w:t>
+            </w:r>
+          </w:p>
         </w:tc>
       </w:tr>
       <w:tr>
@@ -3783,6 +4894,64 @@
     <w:p>
       <w:pPr>
         <w:pStyle w:val="Body"/>
+      </w:pPr>
+    </w:p>
+    <w:p>
+      <w:pPr>
+        <w:pStyle w:val="Body"/>
+      </w:pPr>
+    </w:p>
+    <w:p>
+      <w:pPr>
+        <w:pStyle w:val="Body"/>
+      </w:pPr>
+    </w:p>
+    <w:p>
+      <w:pPr>
+        <w:pStyle w:val="Body"/>
+      </w:pPr>
+    </w:p>
+    <w:p>
+      <w:pPr>
+        <w:pStyle w:val="Body"/>
+      </w:pPr>
+    </w:p>
+    <w:p>
+      <w:pPr>
+        <w:pStyle w:val="Body"/>
+      </w:pPr>
+    </w:p>
+    <w:p>
+      <w:pPr>
+        <w:pStyle w:val="Heading3"/>
+        <w:rPr>
+          <w:sz w:val="22"/>
+          <w:szCs w:val="22"/>
+        </w:rPr>
+      </w:pPr>
+      <w:r>
+        <w:t>B1. Problem-solving Strategies</w:t>
+      </w:r>
+      <w:r>
+        <w:rPr>
+          <w:rFonts w:ascii="Arial Unicode MS" w:hAnsi="Arial Unicode MS"/>
+        </w:rPr>
+        <w:br/>
+      </w:r>
+      <w:r>
+        <w:t>U</w:t>
+      </w:r>
+      <w:r>
+        <w:rPr>
+          <w:sz w:val="22"/>
+          <w:szCs w:val="22"/>
+        </w:rPr>
+        <w:t>se a variety of problem-solving strategies to solve different types of problems independently and as part of a team;</w:t>
+      </w:r>
+    </w:p>
+    <w:p>
+      <w:pPr>
+        <w:pStyle w:val="Body"/>
         <w:rPr>
           <w:sz w:val="20"/>
           <w:szCs w:val="20"/>
@@ -3795,14 +4964,14 @@
           <w:sz w:val="20"/>
           <w:szCs w:val="20"/>
         </w:rPr>
-        <w:t>A4.3</w:t>
-      </w:r>
-      <w:r>
-        <w:rPr>
-          <w:sz w:val="20"/>
-          <w:szCs w:val="20"/>
-        </w:rPr>
-        <w:t xml:space="preserve"> demonstrate the ability to interpret error messages displayed by programming tools (e.g., compiler, debugging tool), at different times during the software development process (e.g., writing, compilation, testing);</w:t>
+        <w:t>B1.1</w:t>
+      </w:r>
+      <w:r>
+        <w:rPr>
+          <w:sz w:val="20"/>
+          <w:szCs w:val="20"/>
+        </w:rPr>
+        <w:t xml:space="preserve"> use various problem-solving strategies (e.g., stepwise refinement, divide and conquer, working backwards, examples, extreme cases, tables and charts, trial and error) when solving different types of problems;</w:t>
       </w:r>
     </w:p>
     <w:p>
@@ -3896,7 +5065,80 @@
               <w:right w:w="80" w:type="dxa"/>
             </w:tcMar>
           </w:tcPr>
+          <w:p>
+            <w:r>
+              <w:t>1</w:t>
+            </w:r>
+            <w:r>
+              <w:rPr>
+                <w:vertAlign w:val="superscript"/>
+              </w:rPr>
+              <w:t>st</w:t>
+            </w:r>
+            <w:r>
+              <w:t xml:space="preserve">: </w:t>
+            </w:r>
+            <w:hyperlink r:id="rId30" w:history="1">
+              <w:r>
+                <w:rPr>
+                  <w:rStyle w:val="Hyperlink"/>
+                </w:rPr>
+                <w:t>https://github.com/rsgc-blum-ma/Blum-ISP/blob/456332013a5e5b7bfffd8712b1130fe187d5e668/CS:GO%20Map%20layout/GameScene.swift#L88-L111</w:t>
+              </w:r>
+            </w:hyperlink>
+            <w:r>
+              <w:t xml:space="preserve"> </w:t>
+            </w:r>
+          </w:p>
           <w:p/>
+          <w:p>
+            <w:r>
+              <w:t>2</w:t>
+            </w:r>
+            <w:r>
+              <w:rPr>
+                <w:vertAlign w:val="superscript"/>
+              </w:rPr>
+              <w:t>nd</w:t>
+            </w:r>
+            <w:r>
+              <w:t xml:space="preserve">: </w:t>
+            </w:r>
+            <w:hyperlink r:id="rId31" w:history="1">
+              <w:r>
+                <w:rPr>
+                  <w:rStyle w:val="Hyperlink"/>
+                </w:rPr>
+                <w:t>https://github.com/rsgc-blum-ma/Blum-ISP/blob/413b0be36d4cec220b7a8917fd438dd0be904af9/CS:GO%20Map%20layout/GameScene.swift#L94-L117</w:t>
+              </w:r>
+            </w:hyperlink>
+            <w:r>
+              <w:t xml:space="preserve"> </w:t>
+            </w:r>
+          </w:p>
+          <w:p/>
+          <w:p>
+            <w:r>
+              <w:t xml:space="preserve">final: </w:t>
+            </w:r>
+            <w:hyperlink r:id="rId32" w:history="1">
+              <w:r>
+                <w:rPr>
+                  <w:rStyle w:val="Hyperlink"/>
+                </w:rPr>
+                <w:t>https://github.com/rsgc-blum-ma/Blum-ISP/blob/b0c954ba3b341479a22bcc879205a7be1bc034e0/CS:GO%20Map%20layout/GameScene.swift#L90-L117</w:t>
+              </w:r>
+            </w:hyperlink>
+            <w:r>
+              <w:t xml:space="preserve"> </w:t>
+            </w:r>
+          </w:p>
+          <w:p/>
+          <w:p>
+            <w:r>
+              <w:t xml:space="preserve">This was a section of my code which developed more and more after every commit. This occurred due to the several issues which occurred in my code kept leading back to this area. Solving each issue was accomplished through strategies as simple as trial and error and more complex strategies like working backwards or stepwise refinement. Although at the end, I was successful in creating an efficient well-structured section of code.  </w:t>
+            </w:r>
+          </w:p>
         </w:tc>
       </w:tr>
       <w:tr>
@@ -3971,83 +5213,76 @@
         </w:rPr>
         <w:t xml:space="preserve">: </w:t>
       </w:r>
-      <w:r>
-        <w:rPr>
-          <w:rFonts w:ascii="Arial Unicode MS" w:hAnsi="Arial Unicode MS"/>
-          <w:sz w:val="20"/>
-          <w:szCs w:val="20"/>
-        </w:rPr>
-        <w:t>✩</w:t>
-      </w:r>
-      <w:r>
-        <w:rPr>
-          <w:sz w:val="20"/>
-          <w:szCs w:val="20"/>
+      <w:bookmarkStart w:id="0" w:name="_GoBack"/>
+      <w:r>
+        <w:rPr>
+          <w:rFonts w:ascii="Arial Unicode MS" w:hAnsi="Arial Unicode MS"/>
+          <w:sz w:val="28"/>
+          <w:szCs w:val="28"/>
+        </w:rPr>
+        <w:t>✩</w:t>
+      </w:r>
+      <w:r>
+        <w:rPr>
+          <w:sz w:val="28"/>
+          <w:szCs w:val="28"/>
         </w:rPr>
         <w:t xml:space="preserve"> </w:t>
       </w:r>
       <w:r>
         <w:rPr>
           <w:rFonts w:ascii="Arial Unicode MS" w:hAnsi="Arial Unicode MS"/>
-          <w:sz w:val="20"/>
-          <w:szCs w:val="20"/>
-        </w:rPr>
-        <w:t>✩</w:t>
-      </w:r>
-      <w:r>
-        <w:rPr>
-          <w:sz w:val="20"/>
-          <w:szCs w:val="20"/>
+          <w:sz w:val="28"/>
+          <w:szCs w:val="28"/>
+        </w:rPr>
+        <w:t>✩</w:t>
+      </w:r>
+      <w:r>
+        <w:rPr>
+          <w:sz w:val="28"/>
+          <w:szCs w:val="28"/>
         </w:rPr>
         <w:t xml:space="preserve"> </w:t>
       </w:r>
       <w:r>
         <w:rPr>
           <w:rFonts w:ascii="Arial Unicode MS" w:hAnsi="Arial Unicode MS"/>
-          <w:sz w:val="20"/>
-          <w:szCs w:val="20"/>
-        </w:rPr>
-        <w:t>✩</w:t>
-      </w:r>
-      <w:r>
-        <w:rPr>
-          <w:sz w:val="20"/>
-          <w:szCs w:val="20"/>
+          <w:sz w:val="28"/>
+          <w:szCs w:val="28"/>
+        </w:rPr>
+        <w:t>✩</w:t>
+      </w:r>
+      <w:r>
+        <w:rPr>
+          <w:sz w:val="28"/>
+          <w:szCs w:val="28"/>
         </w:rPr>
         <w:t xml:space="preserve"> </w:t>
       </w:r>
       <w:r>
         <w:rPr>
           <w:rFonts w:ascii="Arial Unicode MS" w:hAnsi="Arial Unicode MS"/>
-          <w:sz w:val="20"/>
-          <w:szCs w:val="20"/>
-        </w:rPr>
-        <w:t>✩</w:t>
-      </w:r>
-      <w:r>
-        <w:rPr>
-          <w:sz w:val="20"/>
-          <w:szCs w:val="20"/>
+          <w:sz w:val="28"/>
+          <w:szCs w:val="28"/>
+        </w:rPr>
+        <w:t>✩</w:t>
+      </w:r>
+      <w:r>
+        <w:rPr>
+          <w:sz w:val="28"/>
+          <w:szCs w:val="28"/>
         </w:rPr>
         <w:t xml:space="preserve"> </w:t>
       </w:r>
       <w:r>
         <w:rPr>
           <w:rFonts w:ascii="Arial Unicode MS" w:hAnsi="Arial Unicode MS"/>
-          <w:sz w:val="20"/>
-          <w:szCs w:val="20"/>
-        </w:rPr>
-        <w:t>✩</w:t>
-      </w:r>
-    </w:p>
-    <w:p>
-      <w:pPr>
-        <w:pStyle w:val="Body"/>
-        <w:rPr>
-          <w:sz w:val="20"/>
-          <w:szCs w:val="20"/>
-        </w:rPr>
-      </w:pPr>
+          <w:sz w:val="28"/>
+          <w:szCs w:val="28"/>
+        </w:rPr>
+        <w:t>✩</w:t>
+      </w:r>
+      <w:bookmarkEnd w:id="0"/>
     </w:p>
     <w:p>
       <w:pPr>
@@ -4073,14 +5308,14 @@
           <w:sz w:val="20"/>
           <w:szCs w:val="20"/>
         </w:rPr>
-        <w:t>A4.4</w:t>
-      </w:r>
-      <w:r>
-        <w:rPr>
-          <w:sz w:val="20"/>
-          <w:szCs w:val="20"/>
-        </w:rPr>
-        <w:t xml:space="preserve"> use a tracing technique to understand program flow and to identify and correct logic and run-time errors in computer programs;</w:t>
+        <w:t>B1.2</w:t>
+      </w:r>
+      <w:r>
+        <w:rPr>
+          <w:sz w:val="20"/>
+          <w:szCs w:val="20"/>
+        </w:rPr>
+        <w:t xml:space="preserve"> demonstrate the ability to solve problems independently and as part of a team; </w:t>
       </w:r>
     </w:p>
     <w:p>
@@ -4174,7 +5409,42 @@
               <w:right w:w="80" w:type="dxa"/>
             </w:tcMar>
           </w:tcPr>
+          <w:p>
+            <w:r>
+              <w:t xml:space="preserve">Before: </w:t>
+            </w:r>
+            <w:hyperlink r:id="rId33" w:history="1">
+              <w:r>
+                <w:rPr>
+                  <w:rStyle w:val="Hyperlink"/>
+                </w:rPr>
+                <w:t>https://github.com/rsgc-blum-ma/Blum-ISP/blob/456332013a5e5b7bfffd8712b1130fe187d5e668/CS:GO%20Map%20layout/GameScene.swift#L9-L119</w:t>
+              </w:r>
+            </w:hyperlink>
+          </w:p>
           <w:p/>
+          <w:p>
+            <w:r>
+              <w:t xml:space="preserve">After: </w:t>
+            </w:r>
+            <w:hyperlink r:id="rId34" w:history="1">
+              <w:r>
+                <w:rPr>
+                  <w:rStyle w:val="Hyperlink"/>
+                </w:rPr>
+                <w:t>https://github.com/rsgc-blum-ma/Blum-ISP/blob/44a3881c737bc3e4423bff3ee7f92c7925f73808/CS:GO%20Map%20layout/GameScene.swift#L94-L112</w:t>
+              </w:r>
+            </w:hyperlink>
+            <w:r>
+              <w:t xml:space="preserve"> </w:t>
+            </w:r>
+          </w:p>
+          <w:p/>
+          <w:p>
+            <w:r>
+              <w:t xml:space="preserve">As you can see, using previously taught methods like using terminator to print a variable in the terminal, or using the Debugger I managed to independently figure out why my hitboxes weren’t working properly and managed to fix it. </w:t>
+            </w:r>
+          </w:p>
         </w:tc>
       </w:tr>
       <w:tr>
@@ -4252,53 +5522,53 @@
       <w:r>
         <w:rPr>
           <w:rFonts w:ascii="Arial Unicode MS" w:hAnsi="Arial Unicode MS"/>
-          <w:sz w:val="20"/>
-          <w:szCs w:val="20"/>
-        </w:rPr>
-        <w:t>✩</w:t>
-      </w:r>
-      <w:r>
-        <w:rPr>
-          <w:sz w:val="20"/>
-          <w:szCs w:val="20"/>
+          <w:sz w:val="28"/>
+          <w:szCs w:val="28"/>
+        </w:rPr>
+        <w:t>✩</w:t>
+      </w:r>
+      <w:r>
+        <w:rPr>
+          <w:sz w:val="28"/>
+          <w:szCs w:val="28"/>
         </w:rPr>
         <w:t xml:space="preserve"> </w:t>
       </w:r>
       <w:r>
         <w:rPr>
           <w:rFonts w:ascii="Arial Unicode MS" w:hAnsi="Arial Unicode MS"/>
-          <w:sz w:val="20"/>
-          <w:szCs w:val="20"/>
-        </w:rPr>
-        <w:t>✩</w:t>
-      </w:r>
-      <w:r>
-        <w:rPr>
-          <w:sz w:val="20"/>
-          <w:szCs w:val="20"/>
+          <w:sz w:val="28"/>
+          <w:szCs w:val="28"/>
+        </w:rPr>
+        <w:t>✩</w:t>
+      </w:r>
+      <w:r>
+        <w:rPr>
+          <w:sz w:val="28"/>
+          <w:szCs w:val="28"/>
         </w:rPr>
         <w:t xml:space="preserve"> </w:t>
       </w:r>
       <w:r>
         <w:rPr>
           <w:rFonts w:ascii="Arial Unicode MS" w:hAnsi="Arial Unicode MS"/>
-          <w:sz w:val="20"/>
-          <w:szCs w:val="20"/>
-        </w:rPr>
-        <w:t>✩</w:t>
-      </w:r>
-      <w:r>
-        <w:rPr>
-          <w:sz w:val="20"/>
-          <w:szCs w:val="20"/>
+          <w:sz w:val="28"/>
+          <w:szCs w:val="28"/>
+        </w:rPr>
+        <w:t>✩</w:t>
+      </w:r>
+      <w:r>
+        <w:rPr>
+          <w:sz w:val="28"/>
+          <w:szCs w:val="28"/>
         </w:rPr>
         <w:t xml:space="preserve"> </w:t>
       </w:r>
       <w:r>
         <w:rPr>
           <w:rFonts w:ascii="Arial Unicode MS" w:hAnsi="Arial Unicode MS"/>
-          <w:sz w:val="20"/>
-          <w:szCs w:val="20"/>
+          <w:sz w:val="28"/>
+          <w:szCs w:val="28"/>
         </w:rPr>
         <w:t>✩</w:t>
       </w:r>
@@ -4321,881 +5591,6 @@
     <w:p>
       <w:pPr>
         <w:pStyle w:val="Body"/>
-        <w:rPr>
-          <w:sz w:val="20"/>
-          <w:szCs w:val="20"/>
-        </w:rPr>
-      </w:pPr>
-    </w:p>
-    <w:p>
-      <w:pPr>
-        <w:pStyle w:val="Body"/>
-        <w:rPr>
-          <w:sz w:val="20"/>
-          <w:szCs w:val="20"/>
-        </w:rPr>
-      </w:pPr>
-    </w:p>
-    <w:p>
-      <w:pPr>
-        <w:pStyle w:val="Body"/>
-        <w:rPr>
-          <w:sz w:val="20"/>
-          <w:szCs w:val="20"/>
-        </w:rPr>
-      </w:pPr>
-      <w:r>
-        <w:rPr>
-          <w:b/>
-          <w:bCs/>
-          <w:sz w:val="20"/>
-          <w:szCs w:val="20"/>
-        </w:rPr>
-        <w:t>A4.5</w:t>
-      </w:r>
-      <w:r>
-        <w:rPr>
-          <w:sz w:val="20"/>
-          <w:szCs w:val="20"/>
-        </w:rPr>
-        <w:t xml:space="preserve"> demonstrate the ability to validate a program using a full range of test cases.</w:t>
-      </w:r>
-    </w:p>
-    <w:p>
-      <w:pPr>
-        <w:pStyle w:val="Body"/>
-        <w:rPr>
-          <w:sz w:val="20"/>
-          <w:szCs w:val="20"/>
-        </w:rPr>
-      </w:pPr>
-    </w:p>
-    <w:tbl>
-      <w:tblPr>
-        <w:tblW w:w="12955" w:type="dxa"/>
-        <w:tblInd w:w="108" w:type="dxa"/>
-        <w:tblBorders>
-          <w:top w:val="single" w:sz="2" w:space="0" w:color="000000"/>
-          <w:left w:val="single" w:sz="2" w:space="0" w:color="000000"/>
-          <w:bottom w:val="single" w:sz="2" w:space="0" w:color="000000"/>
-          <w:right w:val="single" w:sz="2" w:space="0" w:color="000000"/>
-          <w:insideH w:val="single" w:sz="2" w:space="0" w:color="000000"/>
-          <w:insideV w:val="single" w:sz="2" w:space="0" w:color="000000"/>
-        </w:tblBorders>
-        <w:shd w:val="clear" w:color="auto" w:fill="BDC0BF"/>
-        <w:tblLayout w:type="fixed"/>
-        <w:tblLook w:val="04A0" w:firstRow="1" w:lastRow="0" w:firstColumn="1" w:lastColumn="0" w:noHBand="0" w:noVBand="1"/>
-      </w:tblPr>
-      <w:tblGrid>
-        <w:gridCol w:w="12955"/>
-      </w:tblGrid>
-      <w:tr>
-        <w:trPr>
-          <w:trHeight w:val="279"/>
-          <w:tblHeader/>
-        </w:trPr>
-        <w:tc>
-          <w:tcPr>
-            <w:tcW w:w="12955" w:type="dxa"/>
-            <w:tcBorders>
-              <w:top w:val="single" w:sz="2" w:space="0" w:color="000000"/>
-              <w:left w:val="single" w:sz="2" w:space="0" w:color="000000"/>
-              <w:bottom w:val="single" w:sz="4" w:space="0" w:color="000000"/>
-              <w:right w:val="single" w:sz="2" w:space="0" w:color="000000"/>
-            </w:tcBorders>
-            <w:shd w:val="clear" w:color="auto" w:fill="BDC0BF"/>
-            <w:tcMar>
-              <w:top w:w="80" w:type="dxa"/>
-              <w:left w:w="80" w:type="dxa"/>
-              <w:bottom w:w="80" w:type="dxa"/>
-              <w:right w:w="80" w:type="dxa"/>
-            </w:tcMar>
-          </w:tcPr>
-          <w:p>
-            <w:pPr>
-              <w:pStyle w:val="TableStyle1"/>
-            </w:pPr>
-            <w:r>
-              <w:t>Evidence:</w:t>
-            </w:r>
-            <w:r>
-              <w:rPr>
-                <w:b w:val="0"/>
-                <w:bCs w:val="0"/>
-              </w:rPr>
-              <w:t xml:space="preserve"> provide link(s) where possible, optionally provide brief explanatory text, add rows as needed</w:t>
-            </w:r>
-          </w:p>
-        </w:tc>
-      </w:tr>
-      <w:tr>
-        <w:tblPrEx>
-          <w:shd w:val="clear" w:color="auto" w:fill="auto"/>
-        </w:tblPrEx>
-        <w:trPr>
-          <w:trHeight w:val="279"/>
-        </w:trPr>
-        <w:tc>
-          <w:tcPr>
-            <w:tcW w:w="12955" w:type="dxa"/>
-            <w:tcBorders>
-              <w:top w:val="single" w:sz="4" w:space="0" w:color="000000"/>
-              <w:left w:val="single" w:sz="2" w:space="0" w:color="000000"/>
-              <w:bottom w:val="single" w:sz="2" w:space="0" w:color="000000"/>
-              <w:right w:val="single" w:sz="2" w:space="0" w:color="000000"/>
-            </w:tcBorders>
-            <w:shd w:val="clear" w:color="auto" w:fill="auto"/>
-            <w:tcMar>
-              <w:top w:w="80" w:type="dxa"/>
-              <w:left w:w="80" w:type="dxa"/>
-              <w:bottom w:w="80" w:type="dxa"/>
-              <w:right w:w="80" w:type="dxa"/>
-            </w:tcMar>
-          </w:tcPr>
-          <w:p/>
-        </w:tc>
-      </w:tr>
-      <w:tr>
-        <w:tblPrEx>
-          <w:shd w:val="clear" w:color="auto" w:fill="auto"/>
-        </w:tblPrEx>
-        <w:trPr>
-          <w:trHeight w:val="279"/>
-        </w:trPr>
-        <w:tc>
-          <w:tcPr>
-            <w:tcW w:w="12955" w:type="dxa"/>
-            <w:tcBorders>
-              <w:top w:val="single" w:sz="2" w:space="0" w:color="000000"/>
-              <w:left w:val="single" w:sz="2" w:space="0" w:color="000000"/>
-              <w:bottom w:val="single" w:sz="2" w:space="0" w:color="000000"/>
-              <w:right w:val="single" w:sz="2" w:space="0" w:color="000000"/>
-            </w:tcBorders>
-            <w:shd w:val="clear" w:color="auto" w:fill="EEEEEE"/>
-            <w:tcMar>
-              <w:top w:w="80" w:type="dxa"/>
-              <w:left w:w="80" w:type="dxa"/>
-              <w:bottom w:w="80" w:type="dxa"/>
-              <w:right w:w="80" w:type="dxa"/>
-            </w:tcMar>
-          </w:tcPr>
-          <w:p/>
-        </w:tc>
-      </w:tr>
-    </w:tbl>
-    <w:p>
-      <w:pPr>
-        <w:pStyle w:val="Body"/>
-        <w:rPr>
-          <w:sz w:val="20"/>
-          <w:szCs w:val="20"/>
-        </w:rPr>
-      </w:pPr>
-    </w:p>
-    <w:p>
-      <w:pPr>
-        <w:pStyle w:val="Body"/>
-        <w:rPr>
-          <w:sz w:val="20"/>
-          <w:szCs w:val="20"/>
-        </w:rPr>
-      </w:pPr>
-    </w:p>
-    <w:p>
-      <w:pPr>
-        <w:pStyle w:val="Body"/>
-        <w:rPr>
-          <w:b/>
-          <w:bCs/>
-          <w:sz w:val="20"/>
-          <w:szCs w:val="20"/>
-        </w:rPr>
-      </w:pPr>
-      <w:r>
-        <w:rPr>
-          <w:b/>
-          <w:bCs/>
-          <w:sz w:val="20"/>
-          <w:szCs w:val="20"/>
-        </w:rPr>
-        <w:t>Overall rating on this standard</w:t>
-      </w:r>
-      <w:r>
-        <w:rPr>
-          <w:sz w:val="20"/>
-          <w:szCs w:val="20"/>
-        </w:rPr>
-        <w:t xml:space="preserve">: </w:t>
-      </w:r>
-      <w:r>
-        <w:rPr>
-          <w:rFonts w:ascii="Arial Unicode MS" w:hAnsi="Arial Unicode MS"/>
-          <w:sz w:val="20"/>
-          <w:szCs w:val="20"/>
-        </w:rPr>
-        <w:t>✩</w:t>
-      </w:r>
-      <w:r>
-        <w:rPr>
-          <w:sz w:val="20"/>
-          <w:szCs w:val="20"/>
-        </w:rPr>
-        <w:t xml:space="preserve"> </w:t>
-      </w:r>
-      <w:r>
-        <w:rPr>
-          <w:rFonts w:ascii="Arial Unicode MS" w:hAnsi="Arial Unicode MS"/>
-          <w:sz w:val="20"/>
-          <w:szCs w:val="20"/>
-        </w:rPr>
-        <w:t>✩</w:t>
-      </w:r>
-      <w:r>
-        <w:rPr>
-          <w:sz w:val="20"/>
-          <w:szCs w:val="20"/>
-        </w:rPr>
-        <w:t xml:space="preserve"> </w:t>
-      </w:r>
-      <w:r>
-        <w:rPr>
-          <w:rFonts w:ascii="Arial Unicode MS" w:hAnsi="Arial Unicode MS"/>
-          <w:sz w:val="20"/>
-          <w:szCs w:val="20"/>
-        </w:rPr>
-        <w:t>✩</w:t>
-      </w:r>
-      <w:r>
-        <w:rPr>
-          <w:sz w:val="20"/>
-          <w:szCs w:val="20"/>
-        </w:rPr>
-        <w:t xml:space="preserve"> </w:t>
-      </w:r>
-      <w:r>
-        <w:rPr>
-          <w:rFonts w:ascii="Arial Unicode MS" w:hAnsi="Arial Unicode MS"/>
-          <w:sz w:val="20"/>
-          <w:szCs w:val="20"/>
-        </w:rPr>
-        <w:t>✩</w:t>
-      </w:r>
-      <w:r>
-        <w:rPr>
-          <w:sz w:val="20"/>
-          <w:szCs w:val="20"/>
-        </w:rPr>
-        <w:t xml:space="preserve"> </w:t>
-      </w:r>
-      <w:r>
-        <w:rPr>
-          <w:rFonts w:ascii="Arial Unicode MS" w:hAnsi="Arial Unicode MS"/>
-          <w:sz w:val="20"/>
-          <w:szCs w:val="20"/>
-        </w:rPr>
-        <w:t>✩</w:t>
-      </w:r>
-    </w:p>
-    <w:p>
-      <w:pPr>
-        <w:pStyle w:val="Body"/>
-        <w:rPr>
-          <w:sz w:val="20"/>
-          <w:szCs w:val="20"/>
-        </w:rPr>
-      </w:pPr>
-    </w:p>
-    <w:p>
-      <w:pPr>
-        <w:pStyle w:val="Body"/>
-      </w:pPr>
-    </w:p>
-    <w:p>
-      <w:pPr>
-        <w:pStyle w:val="Body"/>
-      </w:pPr>
-    </w:p>
-    <w:p>
-      <w:pPr>
-        <w:pStyle w:val="Body"/>
-      </w:pPr>
-    </w:p>
-    <w:p>
-      <w:pPr>
-        <w:pStyle w:val="Body"/>
-      </w:pPr>
-    </w:p>
-    <w:p>
-      <w:pPr>
-        <w:pStyle w:val="Body"/>
-      </w:pPr>
-    </w:p>
-    <w:p>
-      <w:pPr>
-        <w:pStyle w:val="Body"/>
-      </w:pPr>
-    </w:p>
-    <w:p>
-      <w:pPr>
-        <w:pStyle w:val="Heading3"/>
-        <w:rPr>
-          <w:sz w:val="22"/>
-          <w:szCs w:val="22"/>
-        </w:rPr>
-      </w:pPr>
-      <w:r>
-        <w:lastRenderedPageBreak/>
-        <w:t>B1. Problem-solving Strategies</w:t>
-      </w:r>
-      <w:r>
-        <w:rPr>
-          <w:rFonts w:ascii="Arial Unicode MS" w:hAnsi="Arial Unicode MS"/>
-        </w:rPr>
-        <w:br/>
-      </w:r>
-      <w:r>
-        <w:t>U</w:t>
-      </w:r>
-      <w:r>
-        <w:rPr>
-          <w:sz w:val="22"/>
-          <w:szCs w:val="22"/>
-        </w:rPr>
-        <w:t>se a variety of problem-solving strategies to solve different types of problems independently and as part of a team;</w:t>
-      </w:r>
-    </w:p>
-    <w:p>
-      <w:pPr>
-        <w:pStyle w:val="Body"/>
-        <w:rPr>
-          <w:sz w:val="20"/>
-          <w:szCs w:val="20"/>
-        </w:rPr>
-      </w:pPr>
-      <w:r>
-        <w:rPr>
-          <w:b/>
-          <w:bCs/>
-          <w:sz w:val="20"/>
-          <w:szCs w:val="20"/>
-        </w:rPr>
-        <w:t>B1.1</w:t>
-      </w:r>
-      <w:r>
-        <w:rPr>
-          <w:sz w:val="20"/>
-          <w:szCs w:val="20"/>
-        </w:rPr>
-        <w:t xml:space="preserve"> use various problem-solving strategies (e.g., stepwise refinement, divide and conquer, working backwards, examples, extreme cases, tables and charts, trial and error) when solving different types of problems;</w:t>
-      </w:r>
-    </w:p>
-    <w:p>
-      <w:pPr>
-        <w:pStyle w:val="Body"/>
-        <w:rPr>
-          <w:sz w:val="20"/>
-          <w:szCs w:val="20"/>
-        </w:rPr>
-      </w:pPr>
-    </w:p>
-    <w:tbl>
-      <w:tblPr>
-        <w:tblW w:w="12955" w:type="dxa"/>
-        <w:tblInd w:w="108" w:type="dxa"/>
-        <w:tblBorders>
-          <w:top w:val="single" w:sz="2" w:space="0" w:color="000000"/>
-          <w:left w:val="single" w:sz="2" w:space="0" w:color="000000"/>
-          <w:bottom w:val="single" w:sz="2" w:space="0" w:color="000000"/>
-          <w:right w:val="single" w:sz="2" w:space="0" w:color="000000"/>
-          <w:insideH w:val="single" w:sz="2" w:space="0" w:color="000000"/>
-          <w:insideV w:val="single" w:sz="2" w:space="0" w:color="000000"/>
-        </w:tblBorders>
-        <w:shd w:val="clear" w:color="auto" w:fill="BDC0BF"/>
-        <w:tblLayout w:type="fixed"/>
-        <w:tblLook w:val="04A0" w:firstRow="1" w:lastRow="0" w:firstColumn="1" w:lastColumn="0" w:noHBand="0" w:noVBand="1"/>
-      </w:tblPr>
-      <w:tblGrid>
-        <w:gridCol w:w="12955"/>
-      </w:tblGrid>
-      <w:tr>
-        <w:trPr>
-          <w:trHeight w:val="279"/>
-          <w:tblHeader/>
-        </w:trPr>
-        <w:tc>
-          <w:tcPr>
-            <w:tcW w:w="12955" w:type="dxa"/>
-            <w:tcBorders>
-              <w:top w:val="single" w:sz="2" w:space="0" w:color="000000"/>
-              <w:left w:val="single" w:sz="2" w:space="0" w:color="000000"/>
-              <w:bottom w:val="single" w:sz="4" w:space="0" w:color="000000"/>
-              <w:right w:val="single" w:sz="2" w:space="0" w:color="000000"/>
-            </w:tcBorders>
-            <w:shd w:val="clear" w:color="auto" w:fill="BDC0BF"/>
-            <w:tcMar>
-              <w:top w:w="80" w:type="dxa"/>
-              <w:left w:w="80" w:type="dxa"/>
-              <w:bottom w:w="80" w:type="dxa"/>
-              <w:right w:w="80" w:type="dxa"/>
-            </w:tcMar>
-          </w:tcPr>
-          <w:p>
-            <w:pPr>
-              <w:pStyle w:val="TableStyle1"/>
-            </w:pPr>
-            <w:r>
-              <w:t>Evidence:</w:t>
-            </w:r>
-            <w:r>
-              <w:rPr>
-                <w:b w:val="0"/>
-                <w:bCs w:val="0"/>
-              </w:rPr>
-              <w:t xml:space="preserve"> provide link(s) where possible, optionally provide brief explanatory text, add rows as needed</w:t>
-            </w:r>
-          </w:p>
-        </w:tc>
-      </w:tr>
-      <w:tr>
-        <w:tblPrEx>
-          <w:shd w:val="clear" w:color="auto" w:fill="auto"/>
-        </w:tblPrEx>
-        <w:trPr>
-          <w:trHeight w:val="279"/>
-        </w:trPr>
-        <w:tc>
-          <w:tcPr>
-            <w:tcW w:w="12955" w:type="dxa"/>
-            <w:tcBorders>
-              <w:top w:val="single" w:sz="4" w:space="0" w:color="000000"/>
-              <w:left w:val="single" w:sz="2" w:space="0" w:color="000000"/>
-              <w:bottom w:val="single" w:sz="2" w:space="0" w:color="000000"/>
-              <w:right w:val="single" w:sz="2" w:space="0" w:color="000000"/>
-            </w:tcBorders>
-            <w:shd w:val="clear" w:color="auto" w:fill="auto"/>
-            <w:tcMar>
-              <w:top w:w="80" w:type="dxa"/>
-              <w:left w:w="80" w:type="dxa"/>
-              <w:bottom w:w="80" w:type="dxa"/>
-              <w:right w:w="80" w:type="dxa"/>
-            </w:tcMar>
-          </w:tcPr>
-          <w:p/>
-        </w:tc>
-      </w:tr>
-      <w:tr>
-        <w:tblPrEx>
-          <w:shd w:val="clear" w:color="auto" w:fill="auto"/>
-        </w:tblPrEx>
-        <w:trPr>
-          <w:trHeight w:val="279"/>
-        </w:trPr>
-        <w:tc>
-          <w:tcPr>
-            <w:tcW w:w="12955" w:type="dxa"/>
-            <w:tcBorders>
-              <w:top w:val="single" w:sz="2" w:space="0" w:color="000000"/>
-              <w:left w:val="single" w:sz="2" w:space="0" w:color="000000"/>
-              <w:bottom w:val="single" w:sz="2" w:space="0" w:color="000000"/>
-              <w:right w:val="single" w:sz="2" w:space="0" w:color="000000"/>
-            </w:tcBorders>
-            <w:shd w:val="clear" w:color="auto" w:fill="EEEEEE"/>
-            <w:tcMar>
-              <w:top w:w="80" w:type="dxa"/>
-              <w:left w:w="80" w:type="dxa"/>
-              <w:bottom w:w="80" w:type="dxa"/>
-              <w:right w:w="80" w:type="dxa"/>
-            </w:tcMar>
-          </w:tcPr>
-          <w:p/>
-        </w:tc>
-      </w:tr>
-    </w:tbl>
-    <w:p>
-      <w:pPr>
-        <w:pStyle w:val="Body"/>
-        <w:rPr>
-          <w:sz w:val="20"/>
-          <w:szCs w:val="20"/>
-        </w:rPr>
-      </w:pPr>
-    </w:p>
-    <w:p>
-      <w:pPr>
-        <w:pStyle w:val="Body"/>
-        <w:rPr>
-          <w:sz w:val="20"/>
-          <w:szCs w:val="20"/>
-        </w:rPr>
-      </w:pPr>
-    </w:p>
-    <w:p>
-      <w:pPr>
-        <w:pStyle w:val="Body"/>
-        <w:rPr>
-          <w:b/>
-          <w:bCs/>
-          <w:sz w:val="20"/>
-          <w:szCs w:val="20"/>
-        </w:rPr>
-      </w:pPr>
-      <w:r>
-        <w:rPr>
-          <w:b/>
-          <w:bCs/>
-          <w:sz w:val="20"/>
-          <w:szCs w:val="20"/>
-        </w:rPr>
-        <w:t>Overall rating on this standard</w:t>
-      </w:r>
-      <w:r>
-        <w:rPr>
-          <w:sz w:val="20"/>
-          <w:szCs w:val="20"/>
-        </w:rPr>
-        <w:t xml:space="preserve">: </w:t>
-      </w:r>
-      <w:r>
-        <w:rPr>
-          <w:rFonts w:ascii="Arial Unicode MS" w:hAnsi="Arial Unicode MS"/>
-          <w:sz w:val="20"/>
-          <w:szCs w:val="20"/>
-        </w:rPr>
-        <w:t>✩</w:t>
-      </w:r>
-      <w:r>
-        <w:rPr>
-          <w:sz w:val="20"/>
-          <w:szCs w:val="20"/>
-        </w:rPr>
-        <w:t xml:space="preserve"> </w:t>
-      </w:r>
-      <w:r>
-        <w:rPr>
-          <w:rFonts w:ascii="Arial Unicode MS" w:hAnsi="Arial Unicode MS"/>
-          <w:sz w:val="20"/>
-          <w:szCs w:val="20"/>
-        </w:rPr>
-        <w:t>✩</w:t>
-      </w:r>
-      <w:r>
-        <w:rPr>
-          <w:sz w:val="20"/>
-          <w:szCs w:val="20"/>
-        </w:rPr>
-        <w:t xml:space="preserve"> </w:t>
-      </w:r>
-      <w:r>
-        <w:rPr>
-          <w:rFonts w:ascii="Arial Unicode MS" w:hAnsi="Arial Unicode MS"/>
-          <w:sz w:val="20"/>
-          <w:szCs w:val="20"/>
-        </w:rPr>
-        <w:t>✩</w:t>
-      </w:r>
-      <w:r>
-        <w:rPr>
-          <w:sz w:val="20"/>
-          <w:szCs w:val="20"/>
-        </w:rPr>
-        <w:t xml:space="preserve"> </w:t>
-      </w:r>
-      <w:r>
-        <w:rPr>
-          <w:rFonts w:ascii="Arial Unicode MS" w:hAnsi="Arial Unicode MS"/>
-          <w:sz w:val="20"/>
-          <w:szCs w:val="20"/>
-        </w:rPr>
-        <w:t>✩</w:t>
-      </w:r>
-      <w:r>
-        <w:rPr>
-          <w:sz w:val="20"/>
-          <w:szCs w:val="20"/>
-        </w:rPr>
-        <w:t xml:space="preserve"> </w:t>
-      </w:r>
-      <w:r>
-        <w:rPr>
-          <w:rFonts w:ascii="Arial Unicode MS" w:hAnsi="Arial Unicode MS"/>
-          <w:sz w:val="20"/>
-          <w:szCs w:val="20"/>
-        </w:rPr>
-        <w:t>✩</w:t>
-      </w:r>
-    </w:p>
-    <w:p>
-      <w:pPr>
-        <w:pStyle w:val="Body"/>
-        <w:rPr>
-          <w:sz w:val="20"/>
-          <w:szCs w:val="20"/>
-        </w:rPr>
-      </w:pPr>
-    </w:p>
-    <w:p>
-      <w:pPr>
-        <w:pStyle w:val="Body"/>
-        <w:rPr>
-          <w:sz w:val="20"/>
-          <w:szCs w:val="20"/>
-        </w:rPr>
-      </w:pPr>
-      <w:r>
-        <w:rPr>
-          <w:b/>
-          <w:bCs/>
-          <w:sz w:val="20"/>
-          <w:szCs w:val="20"/>
-        </w:rPr>
-        <w:t>B1.2</w:t>
-      </w:r>
-      <w:r>
-        <w:rPr>
-          <w:sz w:val="20"/>
-          <w:szCs w:val="20"/>
-        </w:rPr>
-        <w:t xml:space="preserve"> demonstrate the ability to solve problems independently and as part of a team; </w:t>
-      </w:r>
-    </w:p>
-    <w:p>
-      <w:pPr>
-        <w:pStyle w:val="Body"/>
-        <w:rPr>
-          <w:sz w:val="20"/>
-          <w:szCs w:val="20"/>
-        </w:rPr>
-      </w:pPr>
-    </w:p>
-    <w:tbl>
-      <w:tblPr>
-        <w:tblW w:w="12955" w:type="dxa"/>
-        <w:tblInd w:w="108" w:type="dxa"/>
-        <w:tblBorders>
-          <w:top w:val="single" w:sz="2" w:space="0" w:color="000000"/>
-          <w:left w:val="single" w:sz="2" w:space="0" w:color="000000"/>
-          <w:bottom w:val="single" w:sz="2" w:space="0" w:color="000000"/>
-          <w:right w:val="single" w:sz="2" w:space="0" w:color="000000"/>
-          <w:insideH w:val="single" w:sz="2" w:space="0" w:color="000000"/>
-          <w:insideV w:val="single" w:sz="2" w:space="0" w:color="000000"/>
-        </w:tblBorders>
-        <w:shd w:val="clear" w:color="auto" w:fill="BDC0BF"/>
-        <w:tblLayout w:type="fixed"/>
-        <w:tblLook w:val="04A0" w:firstRow="1" w:lastRow="0" w:firstColumn="1" w:lastColumn="0" w:noHBand="0" w:noVBand="1"/>
-      </w:tblPr>
-      <w:tblGrid>
-        <w:gridCol w:w="12955"/>
-      </w:tblGrid>
-      <w:tr>
-        <w:trPr>
-          <w:trHeight w:val="279"/>
-          <w:tblHeader/>
-        </w:trPr>
-        <w:tc>
-          <w:tcPr>
-            <w:tcW w:w="12955" w:type="dxa"/>
-            <w:tcBorders>
-              <w:top w:val="single" w:sz="2" w:space="0" w:color="000000"/>
-              <w:left w:val="single" w:sz="2" w:space="0" w:color="000000"/>
-              <w:bottom w:val="single" w:sz="4" w:space="0" w:color="000000"/>
-              <w:right w:val="single" w:sz="2" w:space="0" w:color="000000"/>
-            </w:tcBorders>
-            <w:shd w:val="clear" w:color="auto" w:fill="BDC0BF"/>
-            <w:tcMar>
-              <w:top w:w="80" w:type="dxa"/>
-              <w:left w:w="80" w:type="dxa"/>
-              <w:bottom w:w="80" w:type="dxa"/>
-              <w:right w:w="80" w:type="dxa"/>
-            </w:tcMar>
-          </w:tcPr>
-          <w:p>
-            <w:pPr>
-              <w:pStyle w:val="TableStyle1"/>
-            </w:pPr>
-            <w:r>
-              <w:t>Evidence:</w:t>
-            </w:r>
-            <w:r>
-              <w:rPr>
-                <w:b w:val="0"/>
-                <w:bCs w:val="0"/>
-              </w:rPr>
-              <w:t xml:space="preserve"> provide link(s) where possible, optionally provide brief explanatory text, add rows as needed</w:t>
-            </w:r>
-          </w:p>
-        </w:tc>
-      </w:tr>
-      <w:tr>
-        <w:tblPrEx>
-          <w:shd w:val="clear" w:color="auto" w:fill="auto"/>
-        </w:tblPrEx>
-        <w:trPr>
-          <w:trHeight w:val="279"/>
-        </w:trPr>
-        <w:tc>
-          <w:tcPr>
-            <w:tcW w:w="12955" w:type="dxa"/>
-            <w:tcBorders>
-              <w:top w:val="single" w:sz="4" w:space="0" w:color="000000"/>
-              <w:left w:val="single" w:sz="2" w:space="0" w:color="000000"/>
-              <w:bottom w:val="single" w:sz="2" w:space="0" w:color="000000"/>
-              <w:right w:val="single" w:sz="2" w:space="0" w:color="000000"/>
-            </w:tcBorders>
-            <w:shd w:val="clear" w:color="auto" w:fill="auto"/>
-            <w:tcMar>
-              <w:top w:w="80" w:type="dxa"/>
-              <w:left w:w="80" w:type="dxa"/>
-              <w:bottom w:w="80" w:type="dxa"/>
-              <w:right w:w="80" w:type="dxa"/>
-            </w:tcMar>
-          </w:tcPr>
-          <w:p/>
-        </w:tc>
-      </w:tr>
-      <w:tr>
-        <w:tblPrEx>
-          <w:shd w:val="clear" w:color="auto" w:fill="auto"/>
-        </w:tblPrEx>
-        <w:trPr>
-          <w:trHeight w:val="279"/>
-        </w:trPr>
-        <w:tc>
-          <w:tcPr>
-            <w:tcW w:w="12955" w:type="dxa"/>
-            <w:tcBorders>
-              <w:top w:val="single" w:sz="2" w:space="0" w:color="000000"/>
-              <w:left w:val="single" w:sz="2" w:space="0" w:color="000000"/>
-              <w:bottom w:val="single" w:sz="2" w:space="0" w:color="000000"/>
-              <w:right w:val="single" w:sz="2" w:space="0" w:color="000000"/>
-            </w:tcBorders>
-            <w:shd w:val="clear" w:color="auto" w:fill="EEEEEE"/>
-            <w:tcMar>
-              <w:top w:w="80" w:type="dxa"/>
-              <w:left w:w="80" w:type="dxa"/>
-              <w:bottom w:w="80" w:type="dxa"/>
-              <w:right w:w="80" w:type="dxa"/>
-            </w:tcMar>
-          </w:tcPr>
-          <w:p/>
-        </w:tc>
-      </w:tr>
-    </w:tbl>
-    <w:p>
-      <w:pPr>
-        <w:pStyle w:val="Body"/>
-        <w:rPr>
-          <w:sz w:val="20"/>
-          <w:szCs w:val="20"/>
-        </w:rPr>
-      </w:pPr>
-    </w:p>
-    <w:p>
-      <w:pPr>
-        <w:pStyle w:val="Body"/>
-        <w:rPr>
-          <w:sz w:val="20"/>
-          <w:szCs w:val="20"/>
-        </w:rPr>
-      </w:pPr>
-    </w:p>
-    <w:p>
-      <w:pPr>
-        <w:pStyle w:val="Body"/>
-        <w:rPr>
-          <w:b/>
-          <w:bCs/>
-          <w:sz w:val="20"/>
-          <w:szCs w:val="20"/>
-        </w:rPr>
-      </w:pPr>
-      <w:r>
-        <w:rPr>
-          <w:b/>
-          <w:bCs/>
-          <w:sz w:val="20"/>
-          <w:szCs w:val="20"/>
-        </w:rPr>
-        <w:t>Overall rating on this standard</w:t>
-      </w:r>
-      <w:r>
-        <w:rPr>
-          <w:sz w:val="20"/>
-          <w:szCs w:val="20"/>
-        </w:rPr>
-        <w:t xml:space="preserve">: </w:t>
-      </w:r>
-      <w:r>
-        <w:rPr>
-          <w:rFonts w:ascii="Arial Unicode MS" w:hAnsi="Arial Unicode MS"/>
-          <w:sz w:val="20"/>
-          <w:szCs w:val="20"/>
-        </w:rPr>
-        <w:t>✩</w:t>
-      </w:r>
-      <w:r>
-        <w:rPr>
-          <w:sz w:val="20"/>
-          <w:szCs w:val="20"/>
-        </w:rPr>
-        <w:t xml:space="preserve"> </w:t>
-      </w:r>
-      <w:r>
-        <w:rPr>
-          <w:rFonts w:ascii="Arial Unicode MS" w:hAnsi="Arial Unicode MS"/>
-          <w:sz w:val="20"/>
-          <w:szCs w:val="20"/>
-        </w:rPr>
-        <w:t>✩</w:t>
-      </w:r>
-      <w:r>
-        <w:rPr>
-          <w:sz w:val="20"/>
-          <w:szCs w:val="20"/>
-        </w:rPr>
-        <w:t xml:space="preserve"> </w:t>
-      </w:r>
-      <w:r>
-        <w:rPr>
-          <w:rFonts w:ascii="Arial Unicode MS" w:hAnsi="Arial Unicode MS"/>
-          <w:sz w:val="20"/>
-          <w:szCs w:val="20"/>
-        </w:rPr>
-        <w:t>✩</w:t>
-      </w:r>
-      <w:r>
-        <w:rPr>
-          <w:sz w:val="20"/>
-          <w:szCs w:val="20"/>
-        </w:rPr>
-        <w:t xml:space="preserve"> </w:t>
-      </w:r>
-      <w:r>
-        <w:rPr>
-          <w:rFonts w:ascii="Arial Unicode MS" w:hAnsi="Arial Unicode MS"/>
-          <w:sz w:val="20"/>
-          <w:szCs w:val="20"/>
-        </w:rPr>
-        <w:t>✩</w:t>
-      </w:r>
-      <w:r>
-        <w:rPr>
-          <w:sz w:val="20"/>
-          <w:szCs w:val="20"/>
-        </w:rPr>
-        <w:t xml:space="preserve"> </w:t>
-      </w:r>
-      <w:r>
-        <w:rPr>
-          <w:rFonts w:ascii="Arial Unicode MS" w:hAnsi="Arial Unicode MS"/>
-          <w:sz w:val="20"/>
-          <w:szCs w:val="20"/>
-        </w:rPr>
-        <w:t>✩</w:t>
-      </w:r>
-    </w:p>
-    <w:p>
-      <w:pPr>
-        <w:pStyle w:val="Body"/>
       </w:pPr>
     </w:p>
     <w:p>
@@ -5225,7 +5620,26 @@
         <w:pStyle w:val="Body"/>
       </w:pPr>
       <w:r>
-        <w:t>Understanding that this is a checkpoint 1/3 of the way into the ISP, and that mastery of all standards is not expected at this point in time, what do you suggest as your current level of achievement?  Why?</w:t>
+        <w:t>Understandi</w:t>
+      </w:r>
+      <w:r>
+        <w:t>ng that this is a checkpoint 1/2</w:t>
+      </w:r>
+      <w:r>
+        <w:t xml:space="preserve"> of the way into the ISP, and that mastery of all standards is not expected at this point in time, what do you suggest as your current level of achievement?  Why?</w:t>
+      </w:r>
+    </w:p>
+    <w:p>
+      <w:pPr>
+        <w:pStyle w:val="Body"/>
+      </w:pPr>
+    </w:p>
+    <w:p>
+      <w:pPr>
+        <w:pStyle w:val="Body"/>
+      </w:pPr>
+      <w:r>
+        <w:t xml:space="preserve">I believe that despite the actual lack of material, I believe that I have spent a fair amount of time understanding how to use certain tools to my advantage and being able to understand what is necessary for my final product. Therefore, I believe for the final checkpoint, I will be able to accomplish much more due to my gained knowledge on using XCode efficiently. </w:t>
       </w:r>
     </w:p>
     <w:p>
@@ -5239,8 +5653,8 @@
       </w:pPr>
     </w:p>
     <w:sectPr>
-      <w:headerReference w:type="default" r:id="rId14"/>
-      <w:footerReference w:type="default" r:id="rId15"/>
+      <w:headerReference w:type="default" r:id="rId35"/>
+      <w:footerReference w:type="default" r:id="rId36"/>
       <w:pgSz w:w="15840" w:h="12240" w:orient="landscape"/>
       <w:pgMar w:top="1440" w:right="1440" w:bottom="1440" w:left="1440" w:header="720" w:footer="864" w:gutter="0"/>
       <w:cols w:space="720"/>
@@ -5302,7 +5716,7 @@
       <w:rPr>
         <w:noProof/>
       </w:rPr>
-      <w:t>4</w:t>
+      <w:t>1</w:t>
     </w:r>
     <w:r>
       <w:fldChar w:fldCharType="end"/>
@@ -5310,14 +5724,27 @@
     <w:r>
       <w:t xml:space="preserve"> of </w:t>
     </w:r>
-    <w:fldSimple w:instr=" NUMPAGES ">
-      <w:r>
-        <w:rPr>
-          <w:noProof/>
-        </w:rPr>
-        <w:t>9</w:t>
-      </w:r>
-    </w:fldSimple>
+    <w:r>
+      <w:fldChar w:fldCharType="begin"/>
+    </w:r>
+    <w:r>
+      <w:instrText xml:space="preserve"> NUMPAGES </w:instrText>
+    </w:r>
+    <w:r>
+      <w:fldChar w:fldCharType="separate"/>
+    </w:r>
+    <w:r>
+      <w:rPr>
+        <w:noProof/>
+      </w:rPr>
+      <w:t>11</w:t>
+    </w:r>
+    <w:r>
+      <w:rPr>
+        <w:noProof/>
+      </w:rPr>
+      <w:fldChar w:fldCharType="end"/>
+    </w:r>
   </w:p>
 </w:ftr>
 </file>

</xml_diff>